<commit_message>
added video to html only
</commit_message>
<xml_diff>
--- a/docs/zero-to-hero.docx
+++ b/docs/zero-to-hero.docx
@@ -1202,7 +1202,7 @@
                       <a:graphicData uri="http://schemas.openxmlformats.org/drawingml/2006/picture">
                         <pic:pic>
                           <pic:nvPicPr>
-                            <pic:cNvPr descr="./01-negative_numbers_files/figure-docx/unnamed-chunk-1-1.png" id="28" name="Picture"/>
+                            <pic:cNvPr descr="./01-negative_numbers_files/figure-docx/unnamed-chunk-2-1.png" id="28" name="Picture"/>
                             <pic:cNvPicPr>
                               <a:picLocks noChangeArrowheads="1" noChangeAspect="1"/>
                             </pic:cNvPicPr>
@@ -2141,7 +2141,7 @@
               <a:graphicData uri="http://schemas.openxmlformats.org/drawingml/2006/picture">
                 <pic:pic>
                   <pic:nvPicPr>
-                    <pic:cNvPr descr="./01-negative_numbers_files/figure-docx/unnamed-chunk-2-1.png" id="34" name="Picture"/>
+                    <pic:cNvPr descr="./01-negative_numbers_files/figure-docx/unnamed-chunk-3-1.png" id="34" name="Picture"/>
                     <pic:cNvPicPr>
                       <a:picLocks noChangeArrowheads="1" noChangeAspect="1"/>
                     </pic:cNvPicPr>
@@ -2763,7 +2763,7 @@
                       <a:graphicData uri="http://schemas.openxmlformats.org/drawingml/2006/picture">
                         <pic:pic>
                           <pic:nvPicPr>
-                            <pic:cNvPr descr="./01-negative_numbers_files/figure-docx/unnamed-chunk-3-1.png" id="40" name="Picture"/>
+                            <pic:cNvPr descr="./01-negative_numbers_files/figure-docx/unnamed-chunk-4-1.png" id="40" name="Picture"/>
                             <pic:cNvPicPr>
                               <a:picLocks noChangeArrowheads="1" noChangeAspect="1"/>
                             </pic:cNvPicPr>

</xml_diff>

<commit_message>
added extra line to sim eq quad
</commit_message>
<xml_diff>
--- a/docs/zero-to-hero.docx
+++ b/docs/zero-to-hero.docx
@@ -20237,6 +20237,98 @@
                     </m:r>
                   </m:sup>
                 </m:sSup>
+              </m:e>
+              <m:e>
+                <m:r>
+                  <m:t> </m:t>
+                </m:r>
+                <m:r>
+                  <m:rPr>
+                    <m:sty m:val="p"/>
+                  </m:rPr>
+                  <m:t>=</m:t>
+                </m:r>
+                <m:r>
+                  <m:t>4</m:t>
+                </m:r>
+              </m:e>
+            </m:mr>
+            <m:mr>
+              <m:e>
+                <m:r>
+                  <m:t>3</m:t>
+                </m:r>
+                <m:sSup>
+                  <m:e>
+                    <m:r>
+                      <m:t>x</m:t>
+                    </m:r>
+                  </m:e>
+                  <m:sup>
+                    <m:r>
+                      <m:t>2</m:t>
+                    </m:r>
+                  </m:sup>
+                </m:sSup>
+                <m:r>
+                  <m:rPr>
+                    <m:sty m:val="p"/>
+                  </m:rPr>
+                  <m:t>+</m:t>
+                </m:r>
+                <m:r>
+                  <m:t>3</m:t>
+                </m:r>
+                <m:d>
+                  <m:dPr>
+                    <m:begChr m:val="("/>
+                    <m:endChr m:val=")"/>
+                    <m:sepChr m:val=""/>
+                    <m:grow/>
+                  </m:dPr>
+                  <m:e>
+                    <m:r>
+                      <m:t>1</m:t>
+                    </m:r>
+                    <m:r>
+                      <m:rPr>
+                        <m:sty m:val="p"/>
+                      </m:rPr>
+                      <m:t>−</m:t>
+                    </m:r>
+                    <m:r>
+                      <m:t>2</m:t>
+                    </m:r>
+                    <m:r>
+                      <m:t>x</m:t>
+                    </m:r>
+                  </m:e>
+                </m:d>
+                <m:d>
+                  <m:dPr>
+                    <m:begChr m:val="("/>
+                    <m:endChr m:val=")"/>
+                    <m:sepChr m:val=""/>
+                    <m:grow/>
+                  </m:dPr>
+                  <m:e>
+                    <m:r>
+                      <m:t>1</m:t>
+                    </m:r>
+                    <m:r>
+                      <m:rPr>
+                        <m:sty m:val="p"/>
+                      </m:rPr>
+                      <m:t>−</m:t>
+                    </m:r>
+                    <m:r>
+                      <m:t>2</m:t>
+                    </m:r>
+                    <m:r>
+                      <m:t>x</m:t>
+                    </m:r>
+                  </m:e>
+                </m:d>
               </m:e>
               <m:e>
                 <m:r>

</xml_diff>

<commit_message>
added click on desmos gif
</commit_message>
<xml_diff>
--- a/docs/zero-to-hero.docx
+++ b/docs/zero-to-hero.docx
@@ -12769,7 +12769,7 @@
     <w:bookmarkEnd w:id="113"/>
     <w:bookmarkEnd w:id="114"/>
     <w:bookmarkEnd w:id="115"/>
-    <w:bookmarkStart w:id="148" w:name="straight-line-graphs"/>
+    <w:bookmarkStart w:id="150" w:name="straight-line-graphs"/>
     <w:p>
       <w:pPr>
         <w:pStyle w:val="Heading1"/>
@@ -13358,7 +13358,7 @@
               <w:r>
                 <w:drawing>
                   <wp:inline>
-                    <wp:extent cx="5334000" cy="4311650"/>
+                    <wp:extent cx="5334000" cy="4267200"/>
                     <wp:effectExtent b="0" l="0" r="0" t="0"/>
                     <wp:docPr descr="" title="" id="121" name="Picture"/>
                     <a:graphic>
@@ -13379,7 +13379,7 @@
                           <pic:spPr bwMode="auto">
                             <a:xfrm>
                               <a:off x="0" y="0"/>
-                              <a:ext cx="5334000" cy="4311650"/>
+                              <a:ext cx="5334000" cy="4267200"/>
                             </a:xfrm>
                             <a:prstGeom prst="rect">
                               <a:avLst/>
@@ -13413,7 +13413,7 @@
       </w:tr>
     </w:tbl>
     <w:bookmarkEnd w:id="124"/>
-    <w:bookmarkStart w:id="147" w:name="X367c9030df9619969b375da1ec9c6797494a985"/>
+    <w:bookmarkStart w:id="149" w:name="X367c9030df9619969b375da1ec9c6797494a985"/>
     <w:p>
       <w:pPr>
         <w:pStyle w:val="Heading2"/>
@@ -14510,7 +14510,7 @@
       </w:tr>
     </w:tbl>
     <w:bookmarkEnd w:id="129"/>
-    <w:bookmarkStart w:id="146" w:name="the-gradient-m"/>
+    <w:bookmarkStart w:id="148" w:name="the-gradient-m"/>
     <w:p>
       <w:pPr>
         <w:pStyle w:val="Heading3"/>
@@ -15067,7 +15067,7 @@
                       <a:graphicData uri="http://schemas.openxmlformats.org/drawingml/2006/picture">
                         <pic:pic>
                           <pic:nvPicPr>
-                            <pic:cNvPr descr="./06-straight_line_graphs_files/figure-docx/unnamed-chunk-5-1.png" id="134" name="Picture"/>
+                            <pic:cNvPr descr="./06-straight_line_graphs_files/figure-docx/unnamed-chunk-6-1.png" id="134" name="Picture"/>
                             <pic:cNvPicPr>
                               <a:picLocks noChangeArrowheads="1" noChangeAspect="1"/>
                             </pic:cNvPicPr>
@@ -15189,7 +15189,7 @@
                       <a:graphicData uri="http://schemas.openxmlformats.org/drawingml/2006/picture">
                         <pic:pic>
                           <pic:nvPicPr>
-                            <pic:cNvPr descr="./06-straight_line_graphs_files/figure-docx/unnamed-chunk-6-1.png" id="138" name="Picture"/>
+                            <pic:cNvPr descr="./06-straight_line_graphs_files/figure-docx/unnamed-chunk-7-1.png" id="138" name="Picture"/>
                             <pic:cNvPicPr>
                               <a:picLocks noChangeArrowheads="1" noChangeAspect="1"/>
                             </pic:cNvPicPr>
@@ -15505,6 +15505,250 @@
         <w:pStyle w:val="FirstParagraph"/>
       </w:pPr>
       <w:r>
+        <w:t xml:space="preserve"> </w:t>
+      </w:r>
+    </w:p>
+    <w:tbl>
+      <w:tblPr>
+        <w:tblStyle w:val="Table"/>
+        <w:tblLook w:firstRow="0" w:lastRow="0" w:firstColumn="0" w:lastColumn="0" w:noHBand="0" w:noVBand="0" w:val="0000"/>
+        <w:tblBorders>
+          <w:left w:val="single" w:sz="24" w:space="0" w:color="EB9113"/>
+          <w:right w:val="single" w:sz="4" w:space="0" w:color="EB9113"/>
+          <w:top w:val="single" w:sz="4" w:space="0" w:color="EB9113"/>
+          <w:bottom w:val="single" w:sz="4" w:space="0" w:color="EB9113"/>
+        </w:tblBorders>
+        <w:tblCellMar>
+          <w:left w:w="144" w:type="dxa"/>
+          <w:right w:w="144" w:type="dxa"/>
+        </w:tblCellMar>
+        <w:tblInd w:w="164" w:type="dxa"/>
+        <w:tblW w:type="pct" w:w="100%"/>
+      </w:tblPr>
+      <w:tr>
+        <w:trPr>
+          <w:cantSplit/>
+        </w:trPr>
+        <w:tc>
+          <w:tcPr>
+            <w:shd w:color="auto" w:fill="fcefdc" w:val="clear"/>
+            <w:tcMar>
+              <w:top w:w="92" w:type="dxa"/>
+              <w:bottom w:w="92" w:type="dxa"/>
+            </w:tcMar>
+          </w:tcPr>
+          <w:p>
+            <w:pPr>
+              <w:pStyle w:val="BodyText"/>
+            </w:pPr>
+            <w:pPr>
+              <w:spacing w:before="0" w:after="0"/>
+              <w:textAlignment w:val="center"/>
+            </w:pPr>
+            <w:r>
+              <w:drawing>
+                <wp:inline>
+                  <wp:extent cx="152400" cy="152400"/>
+                  <wp:effectExtent b="0" l="0" r="0" t="0"/>
+                  <wp:docPr descr="" title="" id="142" name="Picture"/>
+                  <a:graphic>
+                    <a:graphicData uri="http://schemas.openxmlformats.org/drawingml/2006/picture">
+                      <pic:pic>
+                        <pic:nvPicPr>
+                          <pic:cNvPr descr="/opt/quarto/share/formats/docx/warning.png" id="143" name="Picture"/>
+                          <pic:cNvPicPr>
+                            <a:picLocks noChangeArrowheads="1" noChangeAspect="1"/>
+                          </pic:cNvPicPr>
+                        </pic:nvPicPr>
+                        <pic:blipFill>
+                          <a:blip r:embed="rId20"/>
+                          <a:stretch>
+                            <a:fillRect/>
+                          </a:stretch>
+                        </pic:blipFill>
+                        <pic:spPr bwMode="auto">
+                          <a:xfrm>
+                            <a:off x="0" y="0"/>
+                            <a:ext cx="152400" cy="152400"/>
+                          </a:xfrm>
+                          <a:prstGeom prst="rect">
+                            <a:avLst/>
+                          </a:prstGeom>
+                          <a:noFill/>
+                          <a:ln w="9525">
+                            <a:noFill/>
+                            <a:headEnd/>
+                            <a:tailEnd/>
+                          </a:ln>
+                        </pic:spPr>
+                      </pic:pic>
+                    </a:graphicData>
+                  </a:graphic>
+                </wp:inline>
+              </w:drawing>
+            </w:r>
+            <w:r>
+              <w:t xml:space="preserve"> </w:t>
+            </w:r>
+            <w:r>
+              <w:t xml:space="preserve"> </w:t>
+            </w:r>
+            <w:r>
+              <w:t xml:space="preserve">Different notation - same thing</w:t>
+            </w:r>
+          </w:p>
+        </w:tc>
+      </w:tr>
+      <w:tr>
+        <w:trPr>
+          <w:cantSplit/>
+        </w:trPr>
+        <w:tc>
+          <w:tcPr>
+            <w:tcMar>
+              <w:top w:w="108" w:type="dxa"/>
+              <w:bottom w:w="108" w:type="dxa"/>
+            </w:tcMar>
+          </w:tcPr>
+          <w:p>
+            <w:pPr>
+              <w:pStyle w:val="BodyText"/>
+            </w:pPr>
+            <w:pPr>
+              <w:spacing w:before="16"/>
+            </w:pPr>
+            <w:r>
+              <w:t xml:space="preserve">The equation of a straight line can be written using different letters.</w:t>
+            </w:r>
+            <w:r>
+              <w:t xml:space="preserve"> </w:t>
+            </w:r>
+            <w:r>
+              <w:t xml:space="preserve">They all mean the same thing. You may see:</w:t>
+            </w:r>
+          </w:p>
+          <w:p>
+            <w:pPr>
+              <w:numPr>
+                <w:ilvl w:val="0"/>
+                <w:numId w:val="1010"/>
+              </w:numPr>
+              <w:pStyle w:val="Compact"/>
+            </w:pPr>
+            <m:oMath>
+              <m:r>
+                <m:t>y</m:t>
+              </m:r>
+              <m:r>
+                <m:rPr>
+                  <m:sty m:val="p"/>
+                </m:rPr>
+                <m:t>=</m:t>
+              </m:r>
+              <m:r>
+                <m:t>m</m:t>
+              </m:r>
+              <m:r>
+                <m:t>x</m:t>
+              </m:r>
+              <m:r>
+                <m:rPr>
+                  <m:sty m:val="p"/>
+                </m:rPr>
+                <m:t>+</m:t>
+              </m:r>
+              <m:r>
+                <m:t>b</m:t>
+              </m:r>
+            </m:oMath>
+          </w:p>
+          <w:p>
+            <w:pPr>
+              <w:numPr>
+                <w:ilvl w:val="0"/>
+                <w:numId w:val="1010"/>
+              </w:numPr>
+              <w:pStyle w:val="Compact"/>
+            </w:pPr>
+            <m:oMath>
+              <m:r>
+                <m:t>y</m:t>
+              </m:r>
+              <m:r>
+                <m:rPr>
+                  <m:sty m:val="p"/>
+                </m:rPr>
+                <m:t>=</m:t>
+              </m:r>
+              <m:r>
+                <m:t>m</m:t>
+              </m:r>
+              <m:r>
+                <m:t>x</m:t>
+              </m:r>
+              <m:r>
+                <m:rPr>
+                  <m:sty m:val="p"/>
+                </m:rPr>
+                <m:t>+</m:t>
+              </m:r>
+              <m:sSub>
+                <m:e>
+                  <m:r>
+                    <m:t>y</m:t>
+                  </m:r>
+                </m:e>
+                <m:sub>
+                  <m:r>
+                    <m:t>0</m:t>
+                  </m:r>
+                </m:sub>
+              </m:sSub>
+            </m:oMath>
+          </w:p>
+          <w:p>
+            <w:pPr>
+              <w:numPr>
+                <w:ilvl w:val="0"/>
+                <w:numId w:val="1010"/>
+              </w:numPr>
+              <w:pStyle w:val="Compact"/>
+            </w:pPr>
+            <m:oMath>
+              <m:r>
+                <m:t>y</m:t>
+              </m:r>
+              <m:r>
+                <m:rPr>
+                  <m:sty m:val="p"/>
+                </m:rPr>
+                <m:t>=</m:t>
+              </m:r>
+              <m:r>
+                <m:t>a</m:t>
+              </m:r>
+              <m:r>
+                <m:t>x</m:t>
+              </m:r>
+              <m:r>
+                <m:rPr>
+                  <m:sty m:val="p"/>
+                </m:rPr>
+                <m:t>+</m:t>
+              </m:r>
+              <m:r>
+                <m:t>b</m:t>
+              </m:r>
+            </m:oMath>
+          </w:p>
+        </w:tc>
+      </w:tr>
+    </w:tbl>
+    <w:p>
+      <w:pPr>
+        <w:pStyle w:val="FirstParagraph"/>
+      </w:pPr>
+      <w:r>
         <w:t xml:space="preserve">Using your knowledge of</w:t>
       </w:r>
       <w:r>
@@ -15571,237 +15815,24 @@
             <w:pPr>
               <w:jc w:val="center"/>
             </w:pPr>
-            <w:hyperlink r:id="rId145">
+            <w:hyperlink r:id="rId147">
               <w:r>
                 <w:drawing>
                   <wp:inline>
-                    <wp:extent cx="5334000" cy="4311650"/>
+                    <wp:extent cx="5334000" cy="4267200"/>
                     <wp:effectExtent b="0" l="0" r="0" t="0"/>
-                    <wp:docPr descr="" title="" id="143" name="Picture"/>
+                    <wp:docPr descr="" title="" id="145" name="Picture"/>
                     <a:graphic>
                       <a:graphicData uri="http://schemas.openxmlformats.org/drawingml/2006/picture">
                         <pic:pic>
                           <pic:nvPicPr>
-                            <pic:cNvPr descr="./06-straight_line_graphs_files/figure-docx/unnamed-chunk-7-1.png" id="144" name="Picture"/>
+                            <pic:cNvPr descr="./06-straight_line_graphs_files/figure-docx/unnamed-chunk-8-1.png" id="146" name="Picture"/>
                             <pic:cNvPicPr>
                               <a:picLocks noChangeArrowheads="1" noChangeAspect="1"/>
                             </pic:cNvPicPr>
                           </pic:nvPicPr>
                           <pic:blipFill>
-                            <a:blip r:embed="rId142"/>
-                            <a:stretch>
-                              <a:fillRect/>
-                            </a:stretch>
-                          </pic:blipFill>
-                          <pic:spPr bwMode="auto">
-                            <a:xfrm>
-                              <a:off x="0" y="0"/>
-                              <a:ext cx="5334000" cy="4311650"/>
-                            </a:xfrm>
-                            <a:prstGeom prst="rect">
-                              <a:avLst/>
-                            </a:prstGeom>
-                            <a:noFill/>
-                            <a:ln w="9525">
-                              <a:noFill/>
-                              <a:headEnd/>
-                              <a:tailEnd/>
-                            </a:ln>
-                          </pic:spPr>
-                        </pic:pic>
-                      </a:graphicData>
-                    </a:graphic>
-                  </wp:inline>
-                </w:drawing>
-              </w:r>
-            </w:hyperlink>
-          </w:p>
-          <w:p>
-            <w:pPr>
-              <w:jc w:val="center"/>
-            </w:pPr>
-            <w:pPr>
-              <w:jc w:val="start"/>
-              <w:spacing w:before="200"/>
-              <w:pStyle w:val="ImageCaption"/>
-            </w:pPr>
-          </w:p>
-        </w:tc>
-      </w:tr>
-    </w:tbl>
-    <w:bookmarkEnd w:id="146"/>
-    <w:bookmarkEnd w:id="147"/>
-    <w:bookmarkEnd w:id="148"/>
-    <w:bookmarkStart w:id="185" w:name="quadratics"/>
-    <w:p>
-      <w:pPr>
-        <w:pStyle w:val="Heading1"/>
-      </w:pPr>
-      <w:r>
-        <w:t xml:space="preserve">7. Quadratics</w:t>
-      </w:r>
-    </w:p>
-    <w:p>
-      <w:pPr>
-        <w:pStyle w:val="FirstParagraph"/>
-      </w:pPr>
-      <w:r>
-        <w:t xml:space="preserve">Quadratics often appear in mathematics, they occur when you have</w:t>
-      </w:r>
-      <w:r>
-        <w:t xml:space="preserve"> </w:t>
-      </w:r>
-      <w:r>
-        <w:t xml:space="preserve">something squared, like</w:t>
-      </w:r>
-      <w:r>
-        <w:t xml:space="preserve"> </w:t>
-      </w:r>
-      <m:oMath>
-        <m:sSup>
-          <m:e>
-            <m:r>
-              <m:t>x</m:t>
-            </m:r>
-          </m:e>
-          <m:sup>
-            <m:r>
-              <m:t>2</m:t>
-            </m:r>
-          </m:sup>
-        </m:sSup>
-      </m:oMath>
-      <w:r>
-        <w:t xml:space="preserve">. They produce</w:t>
-      </w:r>
-      <w:r>
-        <w:t xml:space="preserve"> </w:t>
-      </w:r>
-      <w:r>
-        <w:t xml:space="preserve">‘</w:t>
-      </w:r>
-      <w:r>
-        <w:t xml:space="preserve">U</w:t>
-      </w:r>
-      <w:r>
-        <w:t xml:space="preserve">’</w:t>
-      </w:r>
-      <w:r>
-        <w:t xml:space="preserve"> </w:t>
-      </w:r>
-      <w:r>
-        <w:t xml:space="preserve">shaped graphs that can</w:t>
-      </w:r>
-      <w:r>
-        <w:t xml:space="preserve"> </w:t>
-      </w:r>
-      <w:r>
-        <w:t xml:space="preserve">be either way up (depending on the sign of the</w:t>
-      </w:r>
-      <w:r>
-        <w:t xml:space="preserve"> </w:t>
-      </w:r>
-      <m:oMath>
-        <m:sSup>
-          <m:e>
-            <m:r>
-              <m:t>x</m:t>
-            </m:r>
-          </m:e>
-          <m:sup>
-            <m:r>
-              <m:t>2</m:t>
-            </m:r>
-          </m:sup>
-        </m:sSup>
-      </m:oMath>
-      <w:r>
-        <w:t xml:space="preserve"> </w:t>
-      </w:r>
-      <w:r>
-        <w:t xml:space="preserve">term), and, a</w:t>
-      </w:r>
-      <w:r>
-        <w:t xml:space="preserve"> </w:t>
-      </w:r>
-      <w:r>
-        <w:t xml:space="preserve">powerful formula is known that we can use to solve them.</w:t>
-      </w:r>
-    </w:p>
-    <w:p>
-      <w:pPr>
-        <w:pStyle w:val="BodyText"/>
-      </w:pPr>
-      <w:r>
-        <w:t xml:space="preserve">A plot of</w:t>
-      </w:r>
-      <w:r>
-        <w:t xml:space="preserve"> </w:t>
-      </w:r>
-      <m:oMath>
-        <m:r>
-          <m:t>y</m:t>
-        </m:r>
-        <m:r>
-          <m:rPr>
-            <m:sty m:val="p"/>
-          </m:rPr>
-          <m:t>=</m:t>
-        </m:r>
-        <m:sSup>
-          <m:e>
-            <m:r>
-              <m:t>x</m:t>
-            </m:r>
-          </m:e>
-          <m:sup>
-            <m:r>
-              <m:t>2</m:t>
-            </m:r>
-          </m:sup>
-        </m:sSup>
-      </m:oMath>
-      <w:r>
-        <w:t xml:space="preserve"> </w:t>
-      </w:r>
-      <w:r>
-        <w:t xml:space="preserve">is below:</w:t>
-      </w:r>
-    </w:p>
-    <w:tbl>
-      <w:tblPr>
-        <w:tblStyle w:val="Table"/>
-        <w:tblW w:type="pct" w:w="5000"/>
-        <w:tblLook w:firstRow="0" w:lastRow="0" w:firstColumn="0" w:lastColumn="0" w:noHBand="0" w:noVBand="0" w:val="0000"/>
-      </w:tblPr>
-      <w:tblGrid>
-        <w:gridCol w:w="7920"/>
-      </w:tblGrid>
-      <w:tr>
-        <w:tc>
-          <w:tcPr/>
-          <w:p>
-            <w:pPr>
-              <w:jc w:val="center"/>
-            </w:pPr>
-            <w:hyperlink r:id="rId152">
-              <w:r>
-                <w:drawing>
-                  <wp:inline>
-                    <wp:extent cx="5334000" cy="4267200"/>
-                    <wp:effectExtent b="0" l="0" r="0" t="0"/>
-                    <wp:docPr descr="" title="" id="150" name="Picture"/>
-                    <a:graphic>
-                      <a:graphicData uri="http://schemas.openxmlformats.org/drawingml/2006/picture">
-                        <pic:pic>
-                          <pic:nvPicPr>
-                            <pic:cNvPr descr="./07-quadratics_files/figure-docx/unnamed-chunk-1-1.png" id="151" name="Picture"/>
-                            <pic:cNvPicPr>
-                              <a:picLocks noChangeArrowheads="1" noChangeAspect="1"/>
-                            </pic:cNvPicPr>
-                          </pic:nvPicPr>
-                          <pic:blipFill>
-                            <a:blip r:embed="rId149"/>
+                            <a:blip r:embed="rId144"/>
                             <a:stretch>
                               <a:fillRect/>
                             </a:stretch>
@@ -15842,11 +15873,224 @@
         </w:tc>
       </w:tr>
     </w:tbl>
+    <w:bookmarkEnd w:id="148"/>
+    <w:bookmarkEnd w:id="149"/>
+    <w:bookmarkEnd w:id="150"/>
+    <w:bookmarkStart w:id="187" w:name="quadratics"/>
+    <w:p>
+      <w:pPr>
+        <w:pStyle w:val="Heading1"/>
+      </w:pPr>
+      <w:r>
+        <w:t xml:space="preserve">7. Quadratics</w:t>
+      </w:r>
+    </w:p>
+    <w:p>
+      <w:pPr>
+        <w:pStyle w:val="FirstParagraph"/>
+      </w:pPr>
+      <w:r>
+        <w:t xml:space="preserve">Quadratics often appear in mathematics, they occur when you have</w:t>
+      </w:r>
+      <w:r>
+        <w:t xml:space="preserve"> </w:t>
+      </w:r>
+      <w:r>
+        <w:t xml:space="preserve">something squared, like</w:t>
+      </w:r>
+      <w:r>
+        <w:t xml:space="preserve"> </w:t>
+      </w:r>
+      <m:oMath>
+        <m:sSup>
+          <m:e>
+            <m:r>
+              <m:t>x</m:t>
+            </m:r>
+          </m:e>
+          <m:sup>
+            <m:r>
+              <m:t>2</m:t>
+            </m:r>
+          </m:sup>
+        </m:sSup>
+      </m:oMath>
+      <w:r>
+        <w:t xml:space="preserve">. They produce</w:t>
+      </w:r>
+      <w:r>
+        <w:t xml:space="preserve"> </w:t>
+      </w:r>
+      <w:r>
+        <w:t xml:space="preserve">‘</w:t>
+      </w:r>
+      <w:r>
+        <w:t xml:space="preserve">U</w:t>
+      </w:r>
+      <w:r>
+        <w:t xml:space="preserve">’</w:t>
+      </w:r>
+      <w:r>
+        <w:t xml:space="preserve"> </w:t>
+      </w:r>
+      <w:r>
+        <w:t xml:space="preserve">shaped graphs that can</w:t>
+      </w:r>
+      <w:r>
+        <w:t xml:space="preserve"> </w:t>
+      </w:r>
+      <w:r>
+        <w:t xml:space="preserve">be either way up (depending on the sign of the</w:t>
+      </w:r>
+      <w:r>
+        <w:t xml:space="preserve"> </w:t>
+      </w:r>
+      <m:oMath>
+        <m:sSup>
+          <m:e>
+            <m:r>
+              <m:t>x</m:t>
+            </m:r>
+          </m:e>
+          <m:sup>
+            <m:r>
+              <m:t>2</m:t>
+            </m:r>
+          </m:sup>
+        </m:sSup>
+      </m:oMath>
+      <w:r>
+        <w:t xml:space="preserve"> </w:t>
+      </w:r>
+      <w:r>
+        <w:t xml:space="preserve">term), and, a</w:t>
+      </w:r>
+      <w:r>
+        <w:t xml:space="preserve"> </w:t>
+      </w:r>
+      <w:r>
+        <w:t xml:space="preserve">powerful formula is known that we can use to solve them.</w:t>
+      </w:r>
+    </w:p>
     <w:p>
       <w:pPr>
         <w:pStyle w:val="BodyText"/>
       </w:pPr>
       <w:r>
+        <w:t xml:space="preserve">A plot of</w:t>
+      </w:r>
+      <w:r>
+        <w:t xml:space="preserve"> </w:t>
+      </w:r>
+      <m:oMath>
+        <m:r>
+          <m:t>y</m:t>
+        </m:r>
+        <m:r>
+          <m:rPr>
+            <m:sty m:val="p"/>
+          </m:rPr>
+          <m:t>=</m:t>
+        </m:r>
+        <m:sSup>
+          <m:e>
+            <m:r>
+              <m:t>x</m:t>
+            </m:r>
+          </m:e>
+          <m:sup>
+            <m:r>
+              <m:t>2</m:t>
+            </m:r>
+          </m:sup>
+        </m:sSup>
+      </m:oMath>
+      <w:r>
+        <w:t xml:space="preserve"> </w:t>
+      </w:r>
+      <w:r>
+        <w:t xml:space="preserve">is below:</w:t>
+      </w:r>
+    </w:p>
+    <w:tbl>
+      <w:tblPr>
+        <w:tblStyle w:val="Table"/>
+        <w:tblW w:type="pct" w:w="5000"/>
+        <w:tblLook w:firstRow="0" w:lastRow="0" w:firstColumn="0" w:lastColumn="0" w:noHBand="0" w:noVBand="0" w:val="0000"/>
+      </w:tblPr>
+      <w:tblGrid>
+        <w:gridCol w:w="7920"/>
+      </w:tblGrid>
+      <w:tr>
+        <w:tc>
+          <w:tcPr/>
+          <w:p>
+            <w:pPr>
+              <w:jc w:val="center"/>
+            </w:pPr>
+            <w:hyperlink r:id="rId154">
+              <w:r>
+                <w:drawing>
+                  <wp:inline>
+                    <wp:extent cx="5334000" cy="4267200"/>
+                    <wp:effectExtent b="0" l="0" r="0" t="0"/>
+                    <wp:docPr descr="" title="" id="152" name="Picture"/>
+                    <a:graphic>
+                      <a:graphicData uri="http://schemas.openxmlformats.org/drawingml/2006/picture">
+                        <pic:pic>
+                          <pic:nvPicPr>
+                            <pic:cNvPr descr="./07-quadratics_files/figure-docx/unnamed-chunk-1-1.png" id="153" name="Picture"/>
+                            <pic:cNvPicPr>
+                              <a:picLocks noChangeArrowheads="1" noChangeAspect="1"/>
+                            </pic:cNvPicPr>
+                          </pic:nvPicPr>
+                          <pic:blipFill>
+                            <a:blip r:embed="rId151"/>
+                            <a:stretch>
+                              <a:fillRect/>
+                            </a:stretch>
+                          </pic:blipFill>
+                          <pic:spPr bwMode="auto">
+                            <a:xfrm>
+                              <a:off x="0" y="0"/>
+                              <a:ext cx="5334000" cy="4267200"/>
+                            </a:xfrm>
+                            <a:prstGeom prst="rect">
+                              <a:avLst/>
+                            </a:prstGeom>
+                            <a:noFill/>
+                            <a:ln w="9525">
+                              <a:noFill/>
+                              <a:headEnd/>
+                              <a:tailEnd/>
+                            </a:ln>
+                          </pic:spPr>
+                        </pic:pic>
+                      </a:graphicData>
+                    </a:graphic>
+                  </wp:inline>
+                </w:drawing>
+              </w:r>
+            </w:hyperlink>
+          </w:p>
+          <w:p>
+            <w:pPr>
+              <w:jc w:val="center"/>
+            </w:pPr>
+            <w:pPr>
+              <w:jc w:val="start"/>
+              <w:spacing w:before="200"/>
+              <w:pStyle w:val="ImageCaption"/>
+            </w:pPr>
+          </w:p>
+        </w:tc>
+      </w:tr>
+    </w:tbl>
+    <w:p>
+      <w:pPr>
+        <w:pStyle w:val="BodyText"/>
+      </w:pPr>
+      <w:r>
         <w:t xml:space="preserve">Quadratics can occur when we expand pairs of brackets, so I’ve included</w:t>
       </w:r>
       <w:r>
@@ -15856,7 +16100,7 @@
         <w:t xml:space="preserve">in this section.</w:t>
       </w:r>
     </w:p>
-    <w:bookmarkStart w:id="153" w:name="expanding-paris-of-brackets"/>
+    <w:bookmarkStart w:id="155" w:name="expanding-paris-of-brackets"/>
     <w:p>
       <w:pPr>
         <w:pStyle w:val="Heading2"/>
@@ -16603,8 +16847,8 @@
         </m:oMath>
       </m:oMathPara>
     </w:p>
-    <w:bookmarkEnd w:id="153"/>
-    <w:bookmarkStart w:id="158" w:name="factorising-pairs-of-brackets"/>
+    <w:bookmarkEnd w:id="155"/>
+    <w:bookmarkStart w:id="160" w:name="factorising-pairs-of-brackets"/>
     <w:p>
       <w:pPr>
         <w:pStyle w:val="Heading2"/>
@@ -17355,24 +17599,24 @@
             <w:pPr>
               <w:jc w:val="center"/>
             </w:pPr>
-            <w:hyperlink r:id="rId157">
+            <w:hyperlink r:id="rId159">
               <w:r>
                 <w:drawing>
                   <wp:inline>
                     <wp:extent cx="5334000" cy="4311650"/>
                     <wp:effectExtent b="0" l="0" r="0" t="0"/>
-                    <wp:docPr descr="" title="" id="155" name="Picture"/>
+                    <wp:docPr descr="" title="" id="157" name="Picture"/>
                     <a:graphic>
                       <a:graphicData uri="http://schemas.openxmlformats.org/drawingml/2006/picture">
                         <pic:pic>
                           <pic:nvPicPr>
-                            <pic:cNvPr descr="./07-quadratics_files/figure-docx/unnamed-chunk-2-1.png" id="156" name="Picture"/>
+                            <pic:cNvPr descr="./07-quadratics_files/figure-docx/unnamed-chunk-2-1.png" id="158" name="Picture"/>
                             <pic:cNvPicPr>
                               <a:picLocks noChangeArrowheads="1" noChangeAspect="1"/>
                             </pic:cNvPicPr>
                           </pic:nvPicPr>
                           <pic:blipFill>
-                            <a:blip r:embed="rId154"/>
+                            <a:blip r:embed="rId156"/>
                             <a:stretch>
                               <a:fillRect/>
                             </a:stretch>
@@ -17413,8 +17657,8 @@
         </w:tc>
       </w:tr>
     </w:tbl>
-    <w:bookmarkEnd w:id="158"/>
-    <w:bookmarkStart w:id="174" w:name="solving-quadratics"/>
+    <w:bookmarkEnd w:id="160"/>
+    <w:bookmarkStart w:id="176" w:name="solving-quadratics"/>
     <w:p>
       <w:pPr>
         <w:pStyle w:val="Heading2"/>
@@ -17441,7 +17685,7 @@
       <w:pPr>
         <w:numPr>
           <w:ilvl w:val="0"/>
-          <w:numId w:val="1010"/>
+          <w:numId w:val="1011"/>
         </w:numPr>
         <w:pStyle w:val="Compact"/>
       </w:pPr>
@@ -17453,7 +17697,7 @@
       <w:pPr>
         <w:numPr>
           <w:ilvl w:val="0"/>
-          <w:numId w:val="1010"/>
+          <w:numId w:val="1011"/>
         </w:numPr>
         <w:pStyle w:val="Compact"/>
       </w:pPr>
@@ -17481,7 +17725,7 @@
       <w:pPr>
         <w:numPr>
           <w:ilvl w:val="0"/>
-          <w:numId w:val="1010"/>
+          <w:numId w:val="1011"/>
         </w:numPr>
         <w:pStyle w:val="Compact"/>
       </w:pPr>
@@ -17491,7 +17735,7 @@
       <w:r>
         <w:t xml:space="preserve"> </w:t>
       </w:r>
-      <w:hyperlink r:id="rId159">
+      <w:hyperlink r:id="rId161">
         <w:r>
           <w:rPr>
             <w:rStyle w:val="Hyperlink"/>
@@ -17524,7 +17768,7 @@
         <w:t xml:space="preserve">is a thing!)</w:t>
       </w:r>
     </w:p>
-    <w:bookmarkStart w:id="166" w:name="factorisation"/>
+    <w:bookmarkStart w:id="168" w:name="factorisation"/>
     <w:p>
       <w:pPr>
         <w:pStyle w:val="Heading3"/>
@@ -18051,12 +18295,12 @@
                 <wp:inline>
                   <wp:extent cx="152400" cy="152400"/>
                   <wp:effectExtent b="0" l="0" r="0" t="0"/>
-                  <wp:docPr descr="" title="" id="160" name="Picture"/>
+                  <wp:docPr descr="" title="" id="162" name="Picture"/>
                   <a:graphic>
                     <a:graphicData uri="http://schemas.openxmlformats.org/drawingml/2006/picture">
                       <pic:pic>
                         <pic:nvPicPr>
-                          <pic:cNvPr descr="/opt/quarto/share/formats/docx/tip.png" id="161" name="Picture"/>
+                          <pic:cNvPr descr="/opt/quarto/share/formats/docx/tip.png" id="163" name="Picture"/>
                           <pic:cNvPicPr>
                             <a:picLocks noChangeArrowheads="1" noChangeAspect="1"/>
                           </pic:cNvPicPr>
@@ -18165,24 +18409,24 @@
             <w:pPr>
               <w:jc w:val="center"/>
             </w:pPr>
-            <w:hyperlink r:id="rId165">
+            <w:hyperlink r:id="rId167">
               <w:r>
                 <w:drawing>
                   <wp:inline>
                     <wp:extent cx="5334000" cy="4311650"/>
                     <wp:effectExtent b="0" l="0" r="0" t="0"/>
-                    <wp:docPr descr="" title="" id="163" name="Picture"/>
+                    <wp:docPr descr="" title="" id="165" name="Picture"/>
                     <a:graphic>
                       <a:graphicData uri="http://schemas.openxmlformats.org/drawingml/2006/picture">
                         <pic:pic>
                           <pic:nvPicPr>
-                            <pic:cNvPr descr="./07-quadratics_files/figure-docx/unnamed-chunk-3-1.png" id="164" name="Picture"/>
+                            <pic:cNvPr descr="./07-quadratics_files/figure-docx/unnamed-chunk-3-1.png" id="166" name="Picture"/>
                             <pic:cNvPicPr>
                               <a:picLocks noChangeArrowheads="1" noChangeAspect="1"/>
                             </pic:cNvPicPr>
                           </pic:nvPicPr>
                           <pic:blipFill>
-                            <a:blip r:embed="rId162"/>
+                            <a:blip r:embed="rId164"/>
                             <a:stretch>
                               <a:fillRect/>
                             </a:stretch>
@@ -18223,8 +18467,8 @@
         </w:tc>
       </w:tr>
     </w:tbl>
-    <w:bookmarkEnd w:id="166"/>
-    <w:bookmarkStart w:id="173" w:name="quadratic-formula"/>
+    <w:bookmarkEnd w:id="168"/>
+    <w:bookmarkStart w:id="175" w:name="quadratic-formula"/>
     <w:p>
       <w:pPr>
         <w:pStyle w:val="Heading3"/>
@@ -19339,12 +19583,12 @@
                 <wp:inline>
                   <wp:extent cx="152400" cy="152400"/>
                   <wp:effectExtent b="0" l="0" r="0" t="0"/>
-                  <wp:docPr descr="" title="" id="167" name="Picture"/>
+                  <wp:docPr descr="" title="" id="169" name="Picture"/>
                   <a:graphic>
                     <a:graphicData uri="http://schemas.openxmlformats.org/drawingml/2006/picture">
                       <pic:pic>
                         <pic:nvPicPr>
-                          <pic:cNvPr descr="/opt/quarto/share/formats/docx/tip.png" id="168" name="Picture"/>
+                          <pic:cNvPr descr="/opt/quarto/share/formats/docx/tip.png" id="170" name="Picture"/>
                           <pic:cNvPicPr>
                             <a:picLocks noChangeArrowheads="1" noChangeAspect="1"/>
                           </pic:cNvPicPr>
@@ -19601,24 +19845,24 @@
             <w:pPr>
               <w:jc w:val="center"/>
             </w:pPr>
-            <w:hyperlink r:id="rId172">
+            <w:hyperlink r:id="rId174">
               <w:r>
                 <w:drawing>
                   <wp:inline>
                     <wp:extent cx="5334000" cy="4311650"/>
                     <wp:effectExtent b="0" l="0" r="0" t="0"/>
-                    <wp:docPr descr="" title="" id="170" name="Picture"/>
+                    <wp:docPr descr="" title="" id="172" name="Picture"/>
                     <a:graphic>
                       <a:graphicData uri="http://schemas.openxmlformats.org/drawingml/2006/picture">
                         <pic:pic>
                           <pic:nvPicPr>
-                            <pic:cNvPr descr="./07-quadratics_files/figure-docx/unnamed-chunk-4-1.png" id="171" name="Picture"/>
+                            <pic:cNvPr descr="./07-quadratics_files/figure-docx/unnamed-chunk-4-1.png" id="173" name="Picture"/>
                             <pic:cNvPicPr>
                               <a:picLocks noChangeArrowheads="1" noChangeAspect="1"/>
                             </pic:cNvPicPr>
                           </pic:nvPicPr>
                           <pic:blipFill>
-                            <a:blip r:embed="rId169"/>
+                            <a:blip r:embed="rId171"/>
                             <a:stretch>
                               <a:fillRect/>
                             </a:stretch>
@@ -19659,9 +19903,9 @@
         </w:tc>
       </w:tr>
     </w:tbl>
-    <w:bookmarkEnd w:id="173"/>
-    <w:bookmarkEnd w:id="174"/>
-    <w:bookmarkStart w:id="184" w:name="simultaneous-equations-1"/>
+    <w:bookmarkEnd w:id="175"/>
+    <w:bookmarkEnd w:id="176"/>
+    <w:bookmarkStart w:id="186" w:name="simultaneous-equations-1"/>
     <w:p>
       <w:pPr>
         <w:pStyle w:val="Heading2"/>
@@ -20608,12 +20852,12 @@
                 <wp:inline>
                   <wp:extent cx="152400" cy="152400"/>
                   <wp:effectExtent b="0" l="0" r="0" t="0"/>
-                  <wp:docPr descr="" title="" id="175" name="Picture"/>
+                  <wp:docPr descr="" title="" id="177" name="Picture"/>
                   <a:graphic>
                     <a:graphicData uri="http://schemas.openxmlformats.org/drawingml/2006/picture">
                       <pic:pic>
                         <pic:nvPicPr>
-                          <pic:cNvPr descr="/opt/quarto/share/formats/docx/warning.png" id="176" name="Picture"/>
+                          <pic:cNvPr descr="/opt/quarto/share/formats/docx/warning.png" id="178" name="Picture"/>
                           <pic:cNvPicPr>
                             <a:picLocks noChangeArrowheads="1" noChangeAspect="1"/>
                           </pic:cNvPicPr>
@@ -20683,7 +20927,7 @@
             <w:pPr>
               <w:numPr>
                 <w:ilvl w:val="0"/>
-                <w:numId w:val="1011"/>
+                <w:numId w:val="1012"/>
               </w:numPr>
               <w:pStyle w:val="Compact"/>
             </w:pPr>
@@ -20812,7 +21056,7 @@
             <w:pPr>
               <w:numPr>
                 <w:ilvl w:val="0"/>
-                <w:numId w:val="1011"/>
+                <w:numId w:val="1012"/>
               </w:numPr>
               <w:pStyle w:val="Compact"/>
             </w:pPr>
@@ -21027,7 +21271,39 @@
         </m:d>
       </m:oMath>
       <w:r>
-        <w:t xml:space="preserve">. This gives, $ y_1 =1.15 $ and</w:t>
+        <w:t xml:space="preserve">. This gives,</w:t>
+      </w:r>
+      <w:r>
+        <w:t xml:space="preserve"> </w:t>
+      </w:r>
+      <m:oMath>
+        <m:sSub>
+          <m:e>
+            <m:r>
+              <m:t>y</m:t>
+            </m:r>
+          </m:e>
+          <m:sub>
+            <m:r>
+              <m:t>1</m:t>
+            </m:r>
+          </m:sub>
+        </m:sSub>
+        <m:r>
+          <m:rPr>
+            <m:sty m:val="p"/>
+          </m:rPr>
+          <m:t>=</m:t>
+        </m:r>
+        <m:r>
+          <m:t>1.15</m:t>
+        </m:r>
+      </m:oMath>
+      <w:r>
+        <w:t xml:space="preserve"> </w:t>
+      </w:r>
+      <w:r>
+        <w:t xml:space="preserve">and</w:t>
       </w:r>
       <w:r>
         <w:t xml:space="preserve"> </w:t>
@@ -21062,13 +21338,13 @@
         </m:r>
       </m:oMath>
       <w:r>
-        <w:t xml:space="preserve">. Note,</w:t>
-      </w:r>
-      <w:r>
-        <w:t xml:space="preserve"> </w:t>
-      </w:r>
-      <w:r>
-        <w:t xml:space="preserve">to maintain accuracy you’ll need to put your</w:t>
+        <w:t xml:space="preserve">. Note, to</w:t>
+      </w:r>
+      <w:r>
+        <w:t xml:space="preserve"> </w:t>
+      </w:r>
+      <w:r>
+        <w:t xml:space="preserve">maintain accuracy you’ll need to put your</w:t>
       </w:r>
       <w:r>
         <w:t xml:space="preserve"> </w:t>
@@ -21364,12 +21640,12 @@
                 <wp:inline>
                   <wp:extent cx="152400" cy="152400"/>
                   <wp:effectExtent b="0" l="0" r="0" t="0"/>
-                  <wp:docPr descr="" title="" id="177" name="Picture"/>
+                  <wp:docPr descr="" title="" id="179" name="Picture"/>
                   <a:graphic>
                     <a:graphicData uri="http://schemas.openxmlformats.org/drawingml/2006/picture">
                       <pic:pic>
                         <pic:nvPicPr>
-                          <pic:cNvPr descr="/opt/quarto/share/formats/docx/tip.png" id="178" name="Picture"/>
+                          <pic:cNvPr descr="/opt/quarto/share/formats/docx/tip.png" id="180" name="Picture"/>
                           <pic:cNvPicPr>
                             <a:picLocks noChangeArrowheads="1" noChangeAspect="1"/>
                           </pic:cNvPicPr>
@@ -21534,7 +21810,7 @@
             <w:r>
               <w:t xml:space="preserve"> </w:t>
             </w:r>
-            <w:hyperlink r:id="rId179">
+            <w:hyperlink r:id="rId181">
               <w:r>
                 <w:rPr>
                   <w:rStyle w:val="Hyperlink"/>
@@ -21585,24 +21861,24 @@
             <w:pPr>
               <w:jc w:val="center"/>
             </w:pPr>
-            <w:hyperlink r:id="rId183">
+            <w:hyperlink r:id="rId185">
               <w:r>
                 <w:drawing>
                   <wp:inline>
                     <wp:extent cx="5334000" cy="4311650"/>
                     <wp:effectExtent b="0" l="0" r="0" t="0"/>
-                    <wp:docPr descr="" title="" id="181" name="Picture"/>
+                    <wp:docPr descr="" title="" id="183" name="Picture"/>
                     <a:graphic>
                       <a:graphicData uri="http://schemas.openxmlformats.org/drawingml/2006/picture">
                         <pic:pic>
                           <pic:nvPicPr>
-                            <pic:cNvPr descr="./07-quadratics_files/figure-docx/unnamed-chunk-5-1.png" id="182" name="Picture"/>
+                            <pic:cNvPr descr="./07-quadratics_files/figure-docx/unnamed-chunk-5-1.png" id="184" name="Picture"/>
                             <pic:cNvPicPr>
                               <a:picLocks noChangeArrowheads="1" noChangeAspect="1"/>
                             </pic:cNvPicPr>
                           </pic:nvPicPr>
                           <pic:blipFill>
-                            <a:blip r:embed="rId180"/>
+                            <a:blip r:embed="rId182"/>
                             <a:stretch>
                               <a:fillRect/>
                             </a:stretch>
@@ -21643,9 +21919,9 @@
         </w:tc>
       </w:tr>
     </w:tbl>
-    <w:bookmarkEnd w:id="184"/>
-    <w:bookmarkEnd w:id="185"/>
-    <w:bookmarkStart w:id="200" w:name="indices"/>
+    <w:bookmarkEnd w:id="186"/>
+    <w:bookmarkEnd w:id="187"/>
+    <w:bookmarkStart w:id="202" w:name="indices"/>
     <w:p>
       <w:pPr>
         <w:pStyle w:val="Heading1"/>
@@ -21668,7 +21944,7 @@
         <w:t xml:space="preserve">idea that powers are just repeated multiplications.</w:t>
       </w:r>
     </w:p>
-    <w:bookmarkStart w:id="191" w:name="index-notation"/>
+    <w:bookmarkStart w:id="193" w:name="index-notation"/>
     <w:p>
       <w:pPr>
         <w:pStyle w:val="Heading2"/>
@@ -21733,12 +22009,12 @@
                 <wp:inline>
                   <wp:extent cx="152400" cy="152400"/>
                   <wp:effectExtent b="0" l="0" r="0" t="0"/>
-                  <wp:docPr descr="" title="" id="186" name="Picture"/>
+                  <wp:docPr descr="" title="" id="188" name="Picture"/>
                   <a:graphic>
                     <a:graphicData uri="http://schemas.openxmlformats.org/drawingml/2006/picture">
                       <pic:pic>
                         <pic:nvPicPr>
-                          <pic:cNvPr descr="/opt/quarto/share/formats/docx/note.png" id="187" name="Picture"/>
+                          <pic:cNvPr descr="/opt/quarto/share/formats/docx/note.png" id="189" name="Picture"/>
                           <pic:cNvPicPr>
                             <a:picLocks noChangeArrowheads="1" noChangeAspect="1"/>
                           </pic:cNvPicPr>
@@ -21797,7 +22073,7 @@
             <w:pPr>
               <w:numPr>
                 <w:ilvl w:val="0"/>
-                <w:numId w:val="1012"/>
+                <w:numId w:val="1013"/>
               </w:numPr>
               <w:pStyle w:val="Compact"/>
             </w:pPr>
@@ -21858,7 +22134,7 @@
             <w:pPr>
               <w:numPr>
                 <w:ilvl w:val="0"/>
-                <w:numId w:val="1012"/>
+                <w:numId w:val="1013"/>
               </w:numPr>
               <w:pStyle w:val="Compact"/>
             </w:pPr>
@@ -21917,7 +22193,7 @@
             <w:pPr>
               <w:numPr>
                 <w:ilvl w:val="0"/>
-                <w:numId w:val="1012"/>
+                <w:numId w:val="1013"/>
               </w:numPr>
               <w:pStyle w:val="Compact"/>
             </w:pPr>
@@ -22350,12 +22626,12 @@
                 <wp:inline>
                   <wp:extent cx="152400" cy="152400"/>
                   <wp:effectExtent b="0" l="0" r="0" t="0"/>
-                  <wp:docPr descr="" title="" id="188" name="Picture"/>
+                  <wp:docPr descr="" title="" id="190" name="Picture"/>
                   <a:graphic>
                     <a:graphicData uri="http://schemas.openxmlformats.org/drawingml/2006/picture">
                       <pic:pic>
                         <pic:nvPicPr>
-                          <pic:cNvPr descr="/opt/quarto/share/formats/docx/tip.png" id="189" name="Picture"/>
+                          <pic:cNvPr descr="/opt/quarto/share/formats/docx/tip.png" id="191" name="Picture"/>
                           <pic:cNvPicPr>
                             <a:picLocks noChangeArrowheads="1" noChangeAspect="1"/>
                           </pic:cNvPicPr>
@@ -22509,7 +22785,7 @@
         </w:tc>
       </w:tr>
     </w:tbl>
-    <w:bookmarkStart w:id="190" w:name="but-why-1"/>
+    <w:bookmarkStart w:id="192" w:name="but-why-1"/>
     <w:p>
       <w:pPr>
         <w:pStyle w:val="Heading3"/>
@@ -23046,9 +23322,9 @@
         <w:t xml:space="preserve">section.</w:t>
       </w:r>
     </w:p>
-    <w:bookmarkEnd w:id="190"/>
-    <w:bookmarkEnd w:id="191"/>
-    <w:bookmarkStart w:id="199" w:name="rules-of-indices"/>
+    <w:bookmarkEnd w:id="192"/>
+    <w:bookmarkEnd w:id="193"/>
+    <w:bookmarkStart w:id="201" w:name="rules-of-indices"/>
     <w:p>
       <w:pPr>
         <w:pStyle w:val="Heading2"/>
@@ -23113,12 +23389,12 @@
                 <wp:inline>
                   <wp:extent cx="152400" cy="152400"/>
                   <wp:effectExtent b="0" l="0" r="0" t="0"/>
-                  <wp:docPr descr="" title="" id="192" name="Picture"/>
+                  <wp:docPr descr="" title="" id="194" name="Picture"/>
                   <a:graphic>
                     <a:graphicData uri="http://schemas.openxmlformats.org/drawingml/2006/picture">
                       <pic:pic>
                         <pic:nvPicPr>
-                          <pic:cNvPr descr="/opt/quarto/share/formats/docx/note.png" id="193" name="Picture"/>
+                          <pic:cNvPr descr="/opt/quarto/share/formats/docx/note.png" id="195" name="Picture"/>
                           <pic:cNvPicPr>
                             <a:picLocks noChangeArrowheads="1" noChangeAspect="1"/>
                           </pic:cNvPicPr>
@@ -23177,7 +23453,7 @@
             <w:pPr>
               <w:numPr>
                 <w:ilvl w:val="0"/>
-                <w:numId w:val="1013"/>
+                <w:numId w:val="1014"/>
               </w:numPr>
               <w:pStyle w:val="Compact"/>
             </w:pPr>
@@ -23245,7 +23521,7 @@
             <w:pPr>
               <w:numPr>
                 <w:ilvl w:val="0"/>
-                <w:numId w:val="1013"/>
+                <w:numId w:val="1014"/>
               </w:numPr>
               <w:pStyle w:val="Compact"/>
             </w:pPr>
@@ -23313,7 +23589,7 @@
             <w:pPr>
               <w:numPr>
                 <w:ilvl w:val="0"/>
-                <w:numId w:val="1013"/>
+                <w:numId w:val="1014"/>
               </w:numPr>
               <w:pStyle w:val="Compact"/>
             </w:pPr>
@@ -23716,7 +23992,7 @@
       <w:pPr>
         <w:numPr>
           <w:ilvl w:val="0"/>
-          <w:numId w:val="1014"/>
+          <w:numId w:val="1015"/>
         </w:numPr>
         <w:pStyle w:val="Compact"/>
       </w:pPr>
@@ -23781,7 +24057,7 @@
       <w:pPr>
         <w:numPr>
           <w:ilvl w:val="0"/>
-          <w:numId w:val="1014"/>
+          <w:numId w:val="1015"/>
         </w:numPr>
         <w:pStyle w:val="Compact"/>
       </w:pPr>
@@ -23834,7 +24110,7 @@
       <w:pPr>
         <w:numPr>
           <w:ilvl w:val="0"/>
-          <w:numId w:val="1014"/>
+          <w:numId w:val="1015"/>
         </w:numPr>
         <w:pStyle w:val="Compact"/>
       </w:pPr>
@@ -23906,7 +24182,7 @@
       <w:pPr>
         <w:numPr>
           <w:ilvl w:val="0"/>
-          <w:numId w:val="1014"/>
+          <w:numId w:val="1015"/>
         </w:numPr>
         <w:pStyle w:val="Compact"/>
       </w:pPr>
@@ -25196,24 +25472,24 @@
             <w:pPr>
               <w:jc w:val="center"/>
             </w:pPr>
-            <w:hyperlink r:id="rId197">
+            <w:hyperlink r:id="rId199">
               <w:r>
                 <w:drawing>
                   <wp:inline>
                     <wp:extent cx="5334000" cy="4311650"/>
                     <wp:effectExtent b="0" l="0" r="0" t="0"/>
-                    <wp:docPr descr="" title="" id="195" name="Picture"/>
+                    <wp:docPr descr="" title="" id="197" name="Picture"/>
                     <a:graphic>
                       <a:graphicData uri="http://schemas.openxmlformats.org/drawingml/2006/picture">
                         <pic:pic>
                           <pic:nvPicPr>
-                            <pic:cNvPr descr="./08-indices_files/figure-docx/unnamed-chunk-1-1.png" id="196" name="Picture"/>
+                            <pic:cNvPr descr="./08-indices_files/figure-docx/unnamed-chunk-1-1.png" id="198" name="Picture"/>
                             <pic:cNvPicPr>
                               <a:picLocks noChangeArrowheads="1" noChangeAspect="1"/>
                             </pic:cNvPicPr>
                           </pic:nvPicPr>
                           <pic:blipFill>
-                            <a:blip r:embed="rId194"/>
+                            <a:blip r:embed="rId196"/>
                             <a:stretch>
                               <a:fillRect/>
                             </a:stretch>
@@ -25254,7 +25530,7 @@
         </w:tc>
       </w:tr>
     </w:tbl>
-    <w:bookmarkStart w:id="198" w:name="but-why-square-roots"/>
+    <w:bookmarkStart w:id="200" w:name="but-why-square-roots"/>
     <w:p>
       <w:pPr>
         <w:pStyle w:val="Heading3"/>
@@ -25728,10 +26004,10 @@
         <w:t xml:space="preserve">.</w:t>
       </w:r>
     </w:p>
-    <w:bookmarkEnd w:id="198"/>
-    <w:bookmarkEnd w:id="199"/>
     <w:bookmarkEnd w:id="200"/>
-    <w:bookmarkStart w:id="214" w:name="differentiation"/>
+    <w:bookmarkEnd w:id="201"/>
+    <w:bookmarkEnd w:id="202"/>
+    <w:bookmarkStart w:id="216" w:name="differentiation"/>
     <w:p>
       <w:pPr>
         <w:pStyle w:val="Heading1"/>
@@ -25766,7 +26042,7 @@
         <w:t xml:space="preserve">curve.</w:t>
       </w:r>
     </w:p>
-    <w:bookmarkStart w:id="205" w:name="the-tangent-to-a-curve"/>
+    <w:bookmarkStart w:id="207" w:name="the-tangent-to-a-curve"/>
     <w:p>
       <w:pPr>
         <w:pStyle w:val="Heading2"/>
@@ -25843,24 +26119,24 @@
             <w:pPr>
               <w:jc w:val="center"/>
             </w:pPr>
-            <w:hyperlink r:id="rId204">
+            <w:hyperlink r:id="rId206">
               <w:r>
                 <w:drawing>
                   <wp:inline>
                     <wp:extent cx="5334000" cy="4267200"/>
                     <wp:effectExtent b="0" l="0" r="0" t="0"/>
-                    <wp:docPr descr="" title="" id="202" name="Picture"/>
+                    <wp:docPr descr="" title="" id="204" name="Picture"/>
                     <a:graphic>
                       <a:graphicData uri="http://schemas.openxmlformats.org/drawingml/2006/picture">
                         <pic:pic>
                           <pic:nvPicPr>
-                            <pic:cNvPr descr="./09-differentiation_files/figure-docx/unnamed-chunk-1-1.png" id="203" name="Picture"/>
+                            <pic:cNvPr descr="./09-differentiation_files/figure-docx/unnamed-chunk-1-1.png" id="205" name="Picture"/>
                             <pic:cNvPicPr>
                               <a:picLocks noChangeArrowheads="1" noChangeAspect="1"/>
                             </pic:cNvPicPr>
                           </pic:nvPicPr>
                           <pic:blipFill>
-                            <a:blip r:embed="rId201"/>
+                            <a:blip r:embed="rId203"/>
                             <a:stretch>
                               <a:fillRect/>
                             </a:stretch>
@@ -25929,8 +26205,8 @@
         <w:t xml:space="preserve">use.</w:t>
       </w:r>
     </w:p>
-    <w:bookmarkEnd w:id="205"/>
-    <w:bookmarkStart w:id="212" w:name="the-rules-of-differentiation"/>
+    <w:bookmarkEnd w:id="207"/>
+    <w:bookmarkStart w:id="214" w:name="the-rules-of-differentiation"/>
     <w:p>
       <w:pPr>
         <w:pStyle w:val="Heading2"/>
@@ -26321,12 +26597,12 @@
                 <wp:inline>
                   <wp:extent cx="152400" cy="152400"/>
                   <wp:effectExtent b="0" l="0" r="0" t="0"/>
-                  <wp:docPr descr="" title="" id="206" name="Picture"/>
+                  <wp:docPr descr="" title="" id="208" name="Picture"/>
                   <a:graphic>
                     <a:graphicData uri="http://schemas.openxmlformats.org/drawingml/2006/picture">
                       <pic:pic>
                         <pic:nvPicPr>
-                          <pic:cNvPr descr="/opt/quarto/share/formats/docx/note.png" id="207" name="Picture"/>
+                          <pic:cNvPr descr="/opt/quarto/share/formats/docx/note.png" id="209" name="Picture"/>
                           <pic:cNvPicPr>
                             <a:picLocks noChangeArrowheads="1" noChangeAspect="1"/>
                           </pic:cNvPicPr>
@@ -26385,7 +26661,7 @@
             <w:pPr>
               <w:numPr>
                 <w:ilvl w:val="0"/>
-                <w:numId w:val="1015"/>
+                <w:numId w:val="1016"/>
               </w:numPr>
               <w:pStyle w:val="Compact"/>
             </w:pPr>
@@ -26494,7 +26770,7 @@
             <w:pPr>
               <w:numPr>
                 <w:ilvl w:val="0"/>
-                <w:numId w:val="1015"/>
+                <w:numId w:val="1016"/>
               </w:numPr>
               <w:pStyle w:val="Compact"/>
             </w:pPr>
@@ -27303,7 +27579,7 @@
       <w:pPr>
         <w:numPr>
           <w:ilvl w:val="0"/>
-          <w:numId w:val="1016"/>
+          <w:numId w:val="1017"/>
         </w:numPr>
         <w:pStyle w:val="Compact"/>
       </w:pPr>
@@ -27369,7 +27645,7 @@
       <w:pPr>
         <w:numPr>
           <w:ilvl w:val="0"/>
-          <w:numId w:val="1016"/>
+          <w:numId w:val="1017"/>
         </w:numPr>
         <w:pStyle w:val="Compact"/>
       </w:pPr>
@@ -27435,7 +27711,7 @@
       <w:pPr>
         <w:numPr>
           <w:ilvl w:val="0"/>
-          <w:numId w:val="1016"/>
+          <w:numId w:val="1017"/>
         </w:numPr>
         <w:pStyle w:val="Compact"/>
       </w:pPr>
@@ -27546,24 +27822,24 @@
             <w:pPr>
               <w:jc w:val="center"/>
             </w:pPr>
-            <w:hyperlink r:id="rId211">
+            <w:hyperlink r:id="rId213">
               <w:r>
                 <w:drawing>
                   <wp:inline>
                     <wp:extent cx="5334000" cy="4311650"/>
                     <wp:effectExtent b="0" l="0" r="0" t="0"/>
-                    <wp:docPr descr="" title="" id="209" name="Picture"/>
+                    <wp:docPr descr="" title="" id="211" name="Picture"/>
                     <a:graphic>
                       <a:graphicData uri="http://schemas.openxmlformats.org/drawingml/2006/picture">
                         <pic:pic>
                           <pic:nvPicPr>
-                            <pic:cNvPr descr="./09-differentiation_files/figure-docx/unnamed-chunk-2-1.png" id="210" name="Picture"/>
+                            <pic:cNvPr descr="./09-differentiation_files/figure-docx/unnamed-chunk-2-1.png" id="212" name="Picture"/>
                             <pic:cNvPicPr>
                               <a:picLocks noChangeArrowheads="1" noChangeAspect="1"/>
                             </pic:cNvPicPr>
                           </pic:nvPicPr>
                           <pic:blipFill>
-                            <a:blip r:embed="rId208"/>
+                            <a:blip r:embed="rId210"/>
                             <a:stretch>
                               <a:fillRect/>
                             </a:stretch>
@@ -27604,8 +27880,8 @@
         </w:tc>
       </w:tr>
     </w:tbl>
-    <w:bookmarkEnd w:id="212"/>
-    <w:bookmarkStart w:id="213" w:name="finding-gradient-at-a-point"/>
+    <w:bookmarkEnd w:id="214"/>
+    <w:bookmarkStart w:id="215" w:name="finding-gradient-at-a-point"/>
     <w:p>
       <w:pPr>
         <w:pStyle w:val="Heading2"/>
@@ -27964,9 +28240,9 @@
         <w:t xml:space="preserve">.</w:t>
       </w:r>
     </w:p>
-    <w:bookmarkEnd w:id="213"/>
-    <w:bookmarkEnd w:id="214"/>
-    <w:bookmarkStart w:id="235" w:name="exponential-functions"/>
+    <w:bookmarkEnd w:id="215"/>
+    <w:bookmarkEnd w:id="216"/>
+    <w:bookmarkStart w:id="237" w:name="exponential-functions"/>
     <w:p>
       <w:pPr>
         <w:pStyle w:val="Heading1"/>
@@ -27997,7 +28273,7 @@
       <w:r>
         <w:t xml:space="preserve"> </w:t>
       </w:r>
-      <w:hyperlink r:id="rId215">
+      <w:hyperlink r:id="rId217">
         <w:r>
           <w:rPr>
             <w:rStyle w:val="Hyperlink"/>
@@ -28047,7 +28323,7 @@
         <w:t xml:space="preserve">understand the exponential function.</w:t>
       </w:r>
     </w:p>
-    <w:bookmarkStart w:id="222" w:name="getting-to-know-exponential-functions"/>
+    <w:bookmarkStart w:id="224" w:name="getting-to-know-exponential-functions"/>
     <w:p>
       <w:pPr>
         <w:pStyle w:val="Heading2"/>
@@ -28718,24 +28994,24 @@
             <w:pPr>
               <w:jc w:val="center"/>
             </w:pPr>
-            <w:hyperlink r:id="rId219">
+            <w:hyperlink r:id="rId221">
               <w:r>
                 <w:drawing>
                   <wp:inline>
                     <wp:extent cx="5334000" cy="4267200"/>
                     <wp:effectExtent b="0" l="0" r="0" t="0"/>
-                    <wp:docPr descr="" title="" id="217" name="Picture"/>
+                    <wp:docPr descr="" title="" id="219" name="Picture"/>
                     <a:graphic>
                       <a:graphicData uri="http://schemas.openxmlformats.org/drawingml/2006/picture">
                         <pic:pic>
                           <pic:nvPicPr>
-                            <pic:cNvPr descr="./10-exponetial_function_files/figure-docx/unnamed-chunk-1-1.png" id="218" name="Picture"/>
+                            <pic:cNvPr descr="./10-exponetial_function_files/figure-docx/unnamed-chunk-1-1.png" id="220" name="Picture"/>
                             <pic:cNvPicPr>
                               <a:picLocks noChangeArrowheads="1" noChangeAspect="1"/>
                             </pic:cNvPicPr>
                           </pic:nvPicPr>
                           <pic:blipFill>
-                            <a:blip r:embed="rId216"/>
+                            <a:blip r:embed="rId218"/>
                             <a:stretch>
                               <a:fillRect/>
                             </a:stretch>
@@ -28826,12 +29102,12 @@
                 <wp:inline>
                   <wp:extent cx="152400" cy="152400"/>
                   <wp:effectExtent b="0" l="0" r="0" t="0"/>
-                  <wp:docPr descr="" title="" id="220" name="Picture"/>
+                  <wp:docPr descr="" title="" id="222" name="Picture"/>
                   <a:graphic>
                     <a:graphicData uri="http://schemas.openxmlformats.org/drawingml/2006/picture">
                       <pic:pic>
                         <pic:nvPicPr>
-                          <pic:cNvPr descr="/opt/quarto/share/formats/docx/note.png" id="221" name="Picture"/>
+                          <pic:cNvPr descr="/opt/quarto/share/formats/docx/note.png" id="223" name="Picture"/>
                           <pic:cNvPicPr>
                             <a:picLocks noChangeArrowheads="1" noChangeAspect="1"/>
                           </pic:cNvPicPr>
@@ -28890,7 +29166,7 @@
             <w:pPr>
               <w:numPr>
                 <w:ilvl w:val="0"/>
-                <w:numId w:val="1017"/>
+                <w:numId w:val="1018"/>
               </w:numPr>
               <w:pStyle w:val="Compact"/>
             </w:pPr>
@@ -28902,7 +29178,7 @@
             <w:pPr>
               <w:numPr>
                 <w:ilvl w:val="0"/>
-                <w:numId w:val="1017"/>
+                <w:numId w:val="1018"/>
               </w:numPr>
               <w:pStyle w:val="Compact"/>
             </w:pPr>
@@ -28942,7 +29218,7 @@
             <w:pPr>
               <w:numPr>
                 <w:ilvl w:val="0"/>
-                <w:numId w:val="1017"/>
+                <w:numId w:val="1018"/>
               </w:numPr>
               <w:pStyle w:val="Compact"/>
             </w:pPr>
@@ -28967,8 +29243,8 @@
         </w:tc>
       </w:tr>
     </w:tbl>
-    <w:bookmarkEnd w:id="222"/>
-    <w:bookmarkStart w:id="229" w:name="the-exponetial-function"/>
+    <w:bookmarkEnd w:id="224"/>
+    <w:bookmarkStart w:id="231" w:name="the-exponetial-function"/>
     <w:p>
       <w:pPr>
         <w:pStyle w:val="Heading2"/>
@@ -29461,24 +29737,24 @@
             <w:pPr>
               <w:jc w:val="center"/>
             </w:pPr>
-            <w:hyperlink r:id="rId226">
+            <w:hyperlink r:id="rId228">
               <w:r>
                 <w:drawing>
                   <wp:inline>
                     <wp:extent cx="5334000" cy="4267200"/>
                     <wp:effectExtent b="0" l="0" r="0" t="0"/>
-                    <wp:docPr descr="" title="" id="224" name="Picture"/>
+                    <wp:docPr descr="" title="" id="226" name="Picture"/>
                     <a:graphic>
                       <a:graphicData uri="http://schemas.openxmlformats.org/drawingml/2006/picture">
                         <pic:pic>
                           <pic:nvPicPr>
-                            <pic:cNvPr descr="./10-exponetial_function_files/figure-docx/unnamed-chunk-2-1.png" id="225" name="Picture"/>
+                            <pic:cNvPr descr="./10-exponetial_function_files/figure-docx/unnamed-chunk-2-1.png" id="227" name="Picture"/>
                             <pic:cNvPicPr>
                               <a:picLocks noChangeArrowheads="1" noChangeAspect="1"/>
                             </pic:cNvPicPr>
                           </pic:nvPicPr>
                           <pic:blipFill>
-                            <a:blip r:embed="rId223"/>
+                            <a:blip r:embed="rId225"/>
                             <a:stretch>
                               <a:fillRect/>
                             </a:stretch>
@@ -29561,12 +29837,12 @@
                 <wp:inline>
                   <wp:extent cx="152400" cy="152400"/>
                   <wp:effectExtent b="0" l="0" r="0" t="0"/>
-                  <wp:docPr descr="" title="" id="227" name="Picture"/>
+                  <wp:docPr descr="" title="" id="229" name="Picture"/>
                   <a:graphic>
                     <a:graphicData uri="http://schemas.openxmlformats.org/drawingml/2006/picture">
                       <pic:pic>
                         <pic:nvPicPr>
-                          <pic:cNvPr descr="/opt/quarto/share/formats/docx/note.png" id="228" name="Picture"/>
+                          <pic:cNvPr descr="/opt/quarto/share/formats/docx/note.png" id="230" name="Picture"/>
                           <pic:cNvPicPr>
                             <a:picLocks noChangeArrowheads="1" noChangeAspect="1"/>
                           </pic:cNvPicPr>
@@ -29714,8 +29990,8 @@
         </w:tc>
       </w:tr>
     </w:tbl>
-    <w:bookmarkEnd w:id="229"/>
-    <w:bookmarkStart w:id="234" w:name="differentiating-ex"/>
+    <w:bookmarkEnd w:id="231"/>
+    <w:bookmarkStart w:id="236" w:name="differentiating-ex"/>
     <w:p>
       <w:pPr>
         <w:pStyle w:val="Heading2"/>
@@ -29890,24 +30166,24 @@
             <w:pPr>
               <w:jc w:val="center"/>
             </w:pPr>
-            <w:hyperlink r:id="rId233">
+            <w:hyperlink r:id="rId235">
               <w:r>
                 <w:drawing>
                   <wp:inline>
                     <wp:extent cx="5334000" cy="4311650"/>
                     <wp:effectExtent b="0" l="0" r="0" t="0"/>
-                    <wp:docPr descr="" title="" id="231" name="Picture"/>
+                    <wp:docPr descr="" title="" id="233" name="Picture"/>
                     <a:graphic>
                       <a:graphicData uri="http://schemas.openxmlformats.org/drawingml/2006/picture">
                         <pic:pic>
                           <pic:nvPicPr>
-                            <pic:cNvPr descr="./10-exponetial_function_files/figure-docx/unnamed-chunk-3-1.png" id="232" name="Picture"/>
+                            <pic:cNvPr descr="./10-exponetial_function_files/figure-docx/unnamed-chunk-3-1.png" id="234" name="Picture"/>
                             <pic:cNvPicPr>
                               <a:picLocks noChangeArrowheads="1" noChangeAspect="1"/>
                             </pic:cNvPicPr>
                           </pic:nvPicPr>
                           <pic:blipFill>
-                            <a:blip r:embed="rId230"/>
+                            <a:blip r:embed="rId232"/>
                             <a:stretch>
                               <a:fillRect/>
                             </a:stretch>
@@ -29948,9 +30224,9 @@
         </w:tc>
       </w:tr>
     </w:tbl>
-    <w:bookmarkEnd w:id="234"/>
-    <w:bookmarkEnd w:id="235"/>
-    <w:bookmarkStart w:id="265" w:name="logarithms"/>
+    <w:bookmarkEnd w:id="236"/>
+    <w:bookmarkEnd w:id="237"/>
+    <w:bookmarkStart w:id="267" w:name="logarithms"/>
     <w:p>
       <w:pPr>
         <w:pStyle w:val="Heading1"/>
@@ -29973,7 +30249,7 @@
         <w:t xml:space="preserve">another way.</w:t>
       </w:r>
     </w:p>
-    <w:bookmarkStart w:id="238" w:name="reverse-of-indices"/>
+    <w:bookmarkStart w:id="240" w:name="reverse-of-indices"/>
     <w:p>
       <w:pPr>
         <w:pStyle w:val="Heading2"/>
@@ -30024,12 +30300,12 @@
                 <wp:inline>
                   <wp:extent cx="152400" cy="152400"/>
                   <wp:effectExtent b="0" l="0" r="0" t="0"/>
-                  <wp:docPr descr="" title="" id="236" name="Picture"/>
+                  <wp:docPr descr="" title="" id="238" name="Picture"/>
                   <a:graphic>
                     <a:graphicData uri="http://schemas.openxmlformats.org/drawingml/2006/picture">
                       <pic:pic>
                         <pic:nvPicPr>
-                          <pic:cNvPr descr="/opt/quarto/share/formats/docx/note.png" id="237" name="Picture"/>
+                          <pic:cNvPr descr="/opt/quarto/share/formats/docx/note.png" id="239" name="Picture"/>
                           <pic:cNvPicPr>
                             <a:picLocks noChangeArrowheads="1" noChangeAspect="1"/>
                           </pic:cNvPicPr>
@@ -30293,8 +30569,8 @@
         <w:t xml:space="preserve">This is the same fact written in index notation and as a logarithm.</w:t>
       </w:r>
     </w:p>
-    <w:bookmarkEnd w:id="238"/>
-    <w:bookmarkStart w:id="245" w:name="rules-of-logarithms"/>
+    <w:bookmarkEnd w:id="240"/>
+    <w:bookmarkStart w:id="247" w:name="rules-of-logarithms"/>
     <w:p>
       <w:pPr>
         <w:pStyle w:val="Heading2"/>
@@ -30359,12 +30635,12 @@
                 <wp:inline>
                   <wp:extent cx="152400" cy="152400"/>
                   <wp:effectExtent b="0" l="0" r="0" t="0"/>
-                  <wp:docPr descr="" title="" id="239" name="Picture"/>
+                  <wp:docPr descr="" title="" id="241" name="Picture"/>
                   <a:graphic>
                     <a:graphicData uri="http://schemas.openxmlformats.org/drawingml/2006/picture">
                       <pic:pic>
                         <pic:nvPicPr>
-                          <pic:cNvPr descr="/opt/quarto/share/formats/docx/note.png" id="240" name="Picture"/>
+                          <pic:cNvPr descr="/opt/quarto/share/formats/docx/note.png" id="242" name="Picture"/>
                           <pic:cNvPicPr>
                             <a:picLocks noChangeArrowheads="1" noChangeAspect="1"/>
                           </pic:cNvPicPr>
@@ -30423,7 +30699,7 @@
             <w:pPr>
               <w:numPr>
                 <w:ilvl w:val="0"/>
-                <w:numId w:val="1018"/>
+                <w:numId w:val="1019"/>
               </w:numPr>
               <w:pStyle w:val="Compact"/>
             </w:pPr>
@@ -30503,7 +30779,7 @@
             <w:pPr>
               <w:numPr>
                 <w:ilvl w:val="0"/>
-                <w:numId w:val="1018"/>
+                <w:numId w:val="1019"/>
               </w:numPr>
               <w:pStyle w:val="Compact"/>
             </w:pPr>
@@ -30592,7 +30868,7 @@
             <w:pPr>
               <w:numPr>
                 <w:ilvl w:val="0"/>
-                <w:numId w:val="1018"/>
+                <w:numId w:val="1019"/>
               </w:numPr>
               <w:pStyle w:val="Compact"/>
             </w:pPr>
@@ -31504,24 +31780,24 @@
             <w:pPr>
               <w:jc w:val="center"/>
             </w:pPr>
-            <w:hyperlink r:id="rId244">
+            <w:hyperlink r:id="rId246">
               <w:r>
                 <w:drawing>
                   <wp:inline>
                     <wp:extent cx="5334000" cy="4311650"/>
                     <wp:effectExtent b="0" l="0" r="0" t="0"/>
-                    <wp:docPr descr="" title="" id="242" name="Picture"/>
+                    <wp:docPr descr="" title="" id="244" name="Picture"/>
                     <a:graphic>
                       <a:graphicData uri="http://schemas.openxmlformats.org/drawingml/2006/picture">
                         <pic:pic>
                           <pic:nvPicPr>
-                            <pic:cNvPr descr="./11-logarithms_files/figure-docx/unnamed-chunk-1-1.png" id="243" name="Picture"/>
+                            <pic:cNvPr descr="./11-logarithms_files/figure-docx/unnamed-chunk-1-1.png" id="245" name="Picture"/>
                             <pic:cNvPicPr>
                               <a:picLocks noChangeArrowheads="1" noChangeAspect="1"/>
                             </pic:cNvPicPr>
                           </pic:nvPicPr>
                           <pic:blipFill>
-                            <a:blip r:embed="rId241"/>
+                            <a:blip r:embed="rId243"/>
                             <a:stretch>
                               <a:fillRect/>
                             </a:stretch>
@@ -31562,8 +31838,8 @@
         </w:tc>
       </w:tr>
     </w:tbl>
-    <w:bookmarkEnd w:id="245"/>
-    <w:bookmarkStart w:id="250" w:name="solving-equations-with-logarithms-in"/>
+    <w:bookmarkEnd w:id="247"/>
+    <w:bookmarkStart w:id="252" w:name="solving-equations-with-logarithms-in"/>
     <w:p>
       <w:pPr>
         <w:pStyle w:val="Heading2"/>
@@ -32290,24 +32566,24 @@
             <w:pPr>
               <w:jc w:val="center"/>
             </w:pPr>
-            <w:hyperlink r:id="rId249">
+            <w:hyperlink r:id="rId251">
               <w:r>
                 <w:drawing>
                   <wp:inline>
                     <wp:extent cx="5334000" cy="4311650"/>
                     <wp:effectExtent b="0" l="0" r="0" t="0"/>
-                    <wp:docPr descr="" title="" id="247" name="Picture"/>
+                    <wp:docPr descr="" title="" id="249" name="Picture"/>
                     <a:graphic>
                       <a:graphicData uri="http://schemas.openxmlformats.org/drawingml/2006/picture">
                         <pic:pic>
                           <pic:nvPicPr>
-                            <pic:cNvPr descr="./11-logarithms_files/figure-docx/unnamed-chunk-2-1.png" id="248" name="Picture"/>
+                            <pic:cNvPr descr="./11-logarithms_files/figure-docx/unnamed-chunk-2-1.png" id="250" name="Picture"/>
                             <pic:cNvPicPr>
                               <a:picLocks noChangeArrowheads="1" noChangeAspect="1"/>
                             </pic:cNvPicPr>
                           </pic:nvPicPr>
                           <pic:blipFill>
-                            <a:blip r:embed="rId246"/>
+                            <a:blip r:embed="rId248"/>
                             <a:stretch>
                               <a:fillRect/>
                             </a:stretch>
@@ -32348,8 +32624,8 @@
         </w:tc>
       </w:tr>
     </w:tbl>
-    <w:bookmarkEnd w:id="250"/>
-    <w:bookmarkStart w:id="257" w:name="some-important-bases"/>
+    <w:bookmarkEnd w:id="252"/>
+    <w:bookmarkStart w:id="259" w:name="some-important-bases"/>
     <w:p>
       <w:pPr>
         <w:pStyle w:val="Heading2"/>
@@ -32372,7 +32648,7 @@
         <w:t xml:space="preserve">bases have their own notation.</w:t>
       </w:r>
     </w:p>
-    <w:bookmarkStart w:id="253" w:name="the-natural-logarithm"/>
+    <w:bookmarkStart w:id="255" w:name="the-natural-logarithm"/>
     <w:p>
       <w:pPr>
         <w:pStyle w:val="Heading3"/>
@@ -32451,12 +32727,12 @@
                 <wp:inline>
                   <wp:extent cx="152400" cy="152400"/>
                   <wp:effectExtent b="0" l="0" r="0" t="0"/>
-                  <wp:docPr descr="" title="" id="251" name="Picture"/>
+                  <wp:docPr descr="" title="" id="253" name="Picture"/>
                   <a:graphic>
                     <a:graphicData uri="http://schemas.openxmlformats.org/drawingml/2006/picture">
                       <pic:pic>
                         <pic:nvPicPr>
-                          <pic:cNvPr descr="/opt/quarto/share/formats/docx/note.png" id="252" name="Picture"/>
+                          <pic:cNvPr descr="/opt/quarto/share/formats/docx/note.png" id="254" name="Picture"/>
                           <pic:cNvPicPr>
                             <a:picLocks noChangeArrowheads="1" noChangeAspect="1"/>
                           </pic:cNvPicPr>
@@ -32567,8 +32843,8 @@
         </w:tc>
       </w:tr>
     </w:tbl>
-    <w:bookmarkEnd w:id="253"/>
-    <w:bookmarkStart w:id="256" w:name="base-10"/>
+    <w:bookmarkEnd w:id="255"/>
+    <w:bookmarkStart w:id="258" w:name="base-10"/>
     <w:p>
       <w:pPr>
         <w:pStyle w:val="Heading3"/>
@@ -32641,12 +32917,12 @@
                 <wp:inline>
                   <wp:extent cx="152400" cy="152400"/>
                   <wp:effectExtent b="0" l="0" r="0" t="0"/>
-                  <wp:docPr descr="" title="" id="254" name="Picture"/>
+                  <wp:docPr descr="" title="" id="256" name="Picture"/>
                   <a:graphic>
                     <a:graphicData uri="http://schemas.openxmlformats.org/drawingml/2006/picture">
                       <pic:pic>
                         <pic:nvPicPr>
-                          <pic:cNvPr descr="/opt/quarto/share/formats/docx/note.png" id="255" name="Picture"/>
+                          <pic:cNvPr descr="/opt/quarto/share/formats/docx/note.png" id="257" name="Picture"/>
                           <pic:cNvPicPr>
                             <a:picLocks noChangeArrowheads="1" noChangeAspect="1"/>
                           </pic:cNvPicPr>
@@ -32765,9 +33041,9 @@
         <w:t xml:space="preserve">You just don’t bother writing the base.</w:t>
       </w:r>
     </w:p>
-    <w:bookmarkEnd w:id="256"/>
-    <w:bookmarkEnd w:id="257"/>
-    <w:bookmarkStart w:id="264" w:name="differentiating-lnx"/>
+    <w:bookmarkEnd w:id="258"/>
+    <w:bookmarkEnd w:id="259"/>
+    <w:bookmarkStart w:id="266" w:name="differentiating-lnx"/>
     <w:p>
       <w:pPr>
         <w:pStyle w:val="Heading2"/>
@@ -32860,12 +33136,12 @@
                 <wp:inline>
                   <wp:extent cx="152400" cy="152400"/>
                   <wp:effectExtent b="0" l="0" r="0" t="0"/>
-                  <wp:docPr descr="" title="" id="258" name="Picture"/>
+                  <wp:docPr descr="" title="" id="260" name="Picture"/>
                   <a:graphic>
                     <a:graphicData uri="http://schemas.openxmlformats.org/drawingml/2006/picture">
                       <pic:pic>
                         <pic:nvPicPr>
-                          <pic:cNvPr descr="/opt/quarto/share/formats/docx/note.png" id="259" name="Picture"/>
+                          <pic:cNvPr descr="/opt/quarto/share/formats/docx/note.png" id="261" name="Picture"/>
                           <pic:cNvPicPr>
                             <a:picLocks noChangeArrowheads="1" noChangeAspect="1"/>
                           </pic:cNvPicPr>
@@ -33043,24 +33319,24 @@
             <w:pPr>
               <w:jc w:val="center"/>
             </w:pPr>
-            <w:hyperlink r:id="rId263">
+            <w:hyperlink r:id="rId265">
               <w:r>
                 <w:drawing>
                   <wp:inline>
                     <wp:extent cx="5334000" cy="4311650"/>
                     <wp:effectExtent b="0" l="0" r="0" t="0"/>
-                    <wp:docPr descr="" title="" id="261" name="Picture"/>
+                    <wp:docPr descr="" title="" id="263" name="Picture"/>
                     <a:graphic>
                       <a:graphicData uri="http://schemas.openxmlformats.org/drawingml/2006/picture">
                         <pic:pic>
                           <pic:nvPicPr>
-                            <pic:cNvPr descr="./11-logarithms_files/figure-docx/unnamed-chunk-3-1.png" id="262" name="Picture"/>
+                            <pic:cNvPr descr="./11-logarithms_files/figure-docx/unnamed-chunk-3-1.png" id="264" name="Picture"/>
                             <pic:cNvPicPr>
                               <a:picLocks noChangeArrowheads="1" noChangeAspect="1"/>
                             </pic:cNvPicPr>
                           </pic:nvPicPr>
                           <pic:blipFill>
-                            <a:blip r:embed="rId260"/>
+                            <a:blip r:embed="rId262"/>
                             <a:stretch>
                               <a:fillRect/>
                             </a:stretch>
@@ -33101,9 +33377,9 @@
         </w:tc>
       </w:tr>
     </w:tbl>
-    <w:bookmarkEnd w:id="264"/>
-    <w:bookmarkEnd w:id="265"/>
-    <w:bookmarkStart w:id="286" w:name="further-differentiation"/>
+    <w:bookmarkEnd w:id="266"/>
+    <w:bookmarkEnd w:id="267"/>
+    <w:bookmarkStart w:id="288" w:name="further-differentiation"/>
     <w:p>
       <w:pPr>
         <w:pStyle w:val="Heading1"/>
@@ -33198,7 +33474,7 @@
         <w:t xml:space="preserve">other).</w:t>
       </w:r>
     </w:p>
-    <w:bookmarkStart w:id="270" w:name="standard-results"/>
+    <w:bookmarkStart w:id="272" w:name="standard-results"/>
     <w:p>
       <w:pPr>
         <w:pStyle w:val="Heading2"/>
@@ -34283,24 +34559,24 @@
             <w:pPr>
               <w:jc w:val="center"/>
             </w:pPr>
-            <w:hyperlink r:id="rId269">
+            <w:hyperlink r:id="rId271">
               <w:r>
                 <w:drawing>
                   <wp:inline>
                     <wp:extent cx="5334000" cy="4311650"/>
                     <wp:effectExtent b="0" l="0" r="0" t="0"/>
-                    <wp:docPr descr="" title="" id="267" name="Picture"/>
+                    <wp:docPr descr="" title="" id="269" name="Picture"/>
                     <a:graphic>
                       <a:graphicData uri="http://schemas.openxmlformats.org/drawingml/2006/picture">
                         <pic:pic>
                           <pic:nvPicPr>
-                            <pic:cNvPr descr="./12-further-differentiation_files/figure-docx/unnamed-chunk-1-1.png" id="268" name="Picture"/>
+                            <pic:cNvPr descr="./12-further-differentiation_files/figure-docx/unnamed-chunk-1-1.png" id="270" name="Picture"/>
                             <pic:cNvPicPr>
                               <a:picLocks noChangeArrowheads="1" noChangeAspect="1"/>
                             </pic:cNvPicPr>
                           </pic:nvPicPr>
                           <pic:blipFill>
-                            <a:blip r:embed="rId266"/>
+                            <a:blip r:embed="rId268"/>
                             <a:stretch>
                               <a:fillRect/>
                             </a:stretch>
@@ -34341,8 +34617,8 @@
         </w:tc>
       </w:tr>
     </w:tbl>
-    <w:bookmarkEnd w:id="270"/>
-    <w:bookmarkStart w:id="275" w:name="the-chain-rule"/>
+    <w:bookmarkEnd w:id="272"/>
+    <w:bookmarkStart w:id="277" w:name="the-chain-rule"/>
     <w:p>
       <w:pPr>
         <w:pStyle w:val="Heading2"/>
@@ -35854,24 +36130,24 @@
             <w:pPr>
               <w:jc w:val="center"/>
             </w:pPr>
-            <w:hyperlink r:id="rId274">
+            <w:hyperlink r:id="rId276">
               <w:r>
                 <w:drawing>
                   <wp:inline>
                     <wp:extent cx="5334000" cy="4311650"/>
                     <wp:effectExtent b="0" l="0" r="0" t="0"/>
-                    <wp:docPr descr="" title="" id="272" name="Picture"/>
+                    <wp:docPr descr="" title="" id="274" name="Picture"/>
                     <a:graphic>
                       <a:graphicData uri="http://schemas.openxmlformats.org/drawingml/2006/picture">
                         <pic:pic>
                           <pic:nvPicPr>
-                            <pic:cNvPr descr="./12-further-differentiation_files/figure-docx/unnamed-chunk-2-1.png" id="273" name="Picture"/>
+                            <pic:cNvPr descr="./12-further-differentiation_files/figure-docx/unnamed-chunk-2-1.png" id="275" name="Picture"/>
                             <pic:cNvPicPr>
                               <a:picLocks noChangeArrowheads="1" noChangeAspect="1"/>
                             </pic:cNvPicPr>
                           </pic:nvPicPr>
                           <pic:blipFill>
-                            <a:blip r:embed="rId271"/>
+                            <a:blip r:embed="rId273"/>
                             <a:stretch>
                               <a:fillRect/>
                             </a:stretch>
@@ -35912,8 +36188,8 @@
         </w:tc>
       </w:tr>
     </w:tbl>
-    <w:bookmarkEnd w:id="275"/>
-    <w:bookmarkStart w:id="280" w:name="the-product-rule"/>
+    <w:bookmarkEnd w:id="277"/>
+    <w:bookmarkStart w:id="282" w:name="the-product-rule"/>
     <w:p>
       <w:pPr>
         <w:pStyle w:val="Heading2"/>
@@ -37306,24 +37582,24 @@
             <w:pPr>
               <w:jc w:val="center"/>
             </w:pPr>
-            <w:hyperlink r:id="rId279">
+            <w:hyperlink r:id="rId281">
               <w:r>
                 <w:drawing>
                   <wp:inline>
                     <wp:extent cx="5334000" cy="4311650"/>
                     <wp:effectExtent b="0" l="0" r="0" t="0"/>
-                    <wp:docPr descr="" title="" id="277" name="Picture"/>
+                    <wp:docPr descr="" title="" id="279" name="Picture"/>
                     <a:graphic>
                       <a:graphicData uri="http://schemas.openxmlformats.org/drawingml/2006/picture">
                         <pic:pic>
                           <pic:nvPicPr>
-                            <pic:cNvPr descr="./12-further-differentiation_files/figure-docx/unnamed-chunk-3-1.png" id="278" name="Picture"/>
+                            <pic:cNvPr descr="./12-further-differentiation_files/figure-docx/unnamed-chunk-3-1.png" id="280" name="Picture"/>
                             <pic:cNvPicPr>
                               <a:picLocks noChangeArrowheads="1" noChangeAspect="1"/>
                             </pic:cNvPicPr>
                           </pic:nvPicPr>
                           <pic:blipFill>
-                            <a:blip r:embed="rId276"/>
+                            <a:blip r:embed="rId278"/>
                             <a:stretch>
                               <a:fillRect/>
                             </a:stretch>
@@ -37364,8 +37640,8 @@
         </w:tc>
       </w:tr>
     </w:tbl>
-    <w:bookmarkEnd w:id="280"/>
-    <w:bookmarkStart w:id="285" w:name="the-quotient-rule"/>
+    <w:bookmarkEnd w:id="282"/>
+    <w:bookmarkStart w:id="287" w:name="the-quotient-rule"/>
     <w:p>
       <w:pPr>
         <w:pStyle w:val="Heading2"/>
@@ -39672,24 +39948,24 @@
             <w:pPr>
               <w:jc w:val="center"/>
             </w:pPr>
-            <w:hyperlink r:id="rId284">
+            <w:hyperlink r:id="rId286">
               <w:r>
                 <w:drawing>
                   <wp:inline>
                     <wp:extent cx="5334000" cy="4311650"/>
                     <wp:effectExtent b="0" l="0" r="0" t="0"/>
-                    <wp:docPr descr="" title="" id="282" name="Picture"/>
+                    <wp:docPr descr="" title="" id="284" name="Picture"/>
                     <a:graphic>
                       <a:graphicData uri="http://schemas.openxmlformats.org/drawingml/2006/picture">
                         <pic:pic>
                           <pic:nvPicPr>
-                            <pic:cNvPr descr="./12-further-differentiation_files/figure-docx/unnamed-chunk-4-1.png" id="283" name="Picture"/>
+                            <pic:cNvPr descr="./12-further-differentiation_files/figure-docx/unnamed-chunk-4-1.png" id="285" name="Picture"/>
                             <pic:cNvPicPr>
                               <a:picLocks noChangeArrowheads="1" noChangeAspect="1"/>
                             </pic:cNvPicPr>
                           </pic:nvPicPr>
                           <pic:blipFill>
-                            <a:blip r:embed="rId281"/>
+                            <a:blip r:embed="rId283"/>
                             <a:stretch>
                               <a:fillRect/>
                             </a:stretch>
@@ -39730,8 +40006,8 @@
         </w:tc>
       </w:tr>
     </w:tbl>
-    <w:bookmarkEnd w:id="285"/>
-    <w:bookmarkEnd w:id="286"/>
+    <w:bookmarkEnd w:id="287"/>
+    <w:bookmarkEnd w:id="288"/>
     <w:sectPr/>
   </w:body>
 </w:document>
@@ -40042,6 +40318,9 @@
     <w:abstractNumId w:val="991"/>
   </w:num>
   <w:num w:numId="1014">
+    <w:abstractNumId w:val="991"/>
+  </w:num>
+  <w:num w:numId="1015">
     <w:abstractNumId w:val="99411"/>
     <w:lvlOverride w:ilvl="0">
       <w:startOverride w:val="1"/>
@@ -40071,9 +40350,6 @@
       <w:startOverride w:val="1"/>
     </w:lvlOverride>
   </w:num>
-  <w:num w:numId="1015">
-    <w:abstractNumId w:val="991"/>
-  </w:num>
   <w:num w:numId="1016">
     <w:abstractNumId w:val="991"/>
   </w:num>
@@ -40081,6 +40357,9 @@
     <w:abstractNumId w:val="991"/>
   </w:num>
   <w:num w:numId="1018">
+    <w:abstractNumId w:val="991"/>
+  </w:num>
+  <w:num w:numId="1019">
     <w:abstractNumId w:val="991"/>
   </w:num>
 </w:numbering>

</xml_diff>

<commit_message>
desmos button callout trial
</commit_message>
<xml_diff>
--- a/docs/zero-to-hero.docx
+++ b/docs/zero-to-hero.docx
@@ -13269,7 +13269,7 @@
                       <a:graphicData uri="http://schemas.openxmlformats.org/drawingml/2006/picture">
                         <pic:pic>
                           <pic:nvPicPr>
-                            <pic:cNvPr descr="./06-straight_line_graphs_files/figure-docx/unnamed-chunk-2-1.png" id="118" name="Picture"/>
+                            <pic:cNvPr descr="./06-straight_line_graphs_files/figure-docx/unnamed-chunk-3-1.png" id="118" name="Picture"/>
                             <pic:cNvPicPr>
                               <a:picLocks noChangeArrowheads="1" noChangeAspect="1"/>
                             </pic:cNvPicPr>
@@ -13358,14 +13358,14 @@
               <w:r>
                 <w:drawing>
                   <wp:inline>
-                    <wp:extent cx="5334000" cy="4267200"/>
+                    <wp:extent cx="5334000" cy="4311650"/>
                     <wp:effectExtent b="0" l="0" r="0" t="0"/>
                     <wp:docPr descr="" title="" id="121" name="Picture"/>
                     <a:graphic>
                       <a:graphicData uri="http://schemas.openxmlformats.org/drawingml/2006/picture">
                         <pic:pic>
                           <pic:nvPicPr>
-                            <pic:cNvPr descr="./06-straight_line_graphs_files/figure-docx/unnamed-chunk-3-1.png" id="122" name="Picture"/>
+                            <pic:cNvPr descr="./06-straight_line_graphs_files/figure-docx/unnamed-chunk-4-1.png" id="122" name="Picture"/>
                             <pic:cNvPicPr>
                               <a:picLocks noChangeArrowheads="1" noChangeAspect="1"/>
                             </pic:cNvPicPr>
@@ -13379,7 +13379,7 @@
                           <pic:spPr bwMode="auto">
                             <a:xfrm>
                               <a:off x="0" y="0"/>
-                              <a:ext cx="5334000" cy="4267200"/>
+                              <a:ext cx="5334000" cy="4311650"/>
                             </a:xfrm>
                             <a:prstGeom prst="rect">
                               <a:avLst/>
@@ -14462,7 +14462,7 @@
                       <a:graphicData uri="http://schemas.openxmlformats.org/drawingml/2006/picture">
                         <pic:pic>
                           <pic:nvPicPr>
-                            <pic:cNvPr descr="./06-straight_line_graphs_files/figure-docx/unnamed-chunk-4-1.png" id="127" name="Picture"/>
+                            <pic:cNvPr descr="./06-straight_line_graphs_files/figure-docx/unnamed-chunk-5-1.png" id="127" name="Picture"/>
                             <pic:cNvPicPr>
                               <a:picLocks noChangeArrowheads="1" noChangeAspect="1"/>
                             </pic:cNvPicPr>
@@ -15067,7 +15067,7 @@
                       <a:graphicData uri="http://schemas.openxmlformats.org/drawingml/2006/picture">
                         <pic:pic>
                           <pic:nvPicPr>
-                            <pic:cNvPr descr="./06-straight_line_graphs_files/figure-docx/unnamed-chunk-6-1.png" id="134" name="Picture"/>
+                            <pic:cNvPr descr="./06-straight_line_graphs_files/figure-docx/unnamed-chunk-7-1.png" id="134" name="Picture"/>
                             <pic:cNvPicPr>
                               <a:picLocks noChangeArrowheads="1" noChangeAspect="1"/>
                             </pic:cNvPicPr>
@@ -15189,7 +15189,7 @@
                       <a:graphicData uri="http://schemas.openxmlformats.org/drawingml/2006/picture">
                         <pic:pic>
                           <pic:nvPicPr>
-                            <pic:cNvPr descr="./06-straight_line_graphs_files/figure-docx/unnamed-chunk-7-1.png" id="138" name="Picture"/>
+                            <pic:cNvPr descr="./06-straight_line_graphs_files/figure-docx/unnamed-chunk-8-1.png" id="138" name="Picture"/>
                             <pic:cNvPicPr>
                               <a:picLocks noChangeArrowheads="1" noChangeAspect="1"/>
                             </pic:cNvPicPr>
@@ -15819,14 +15819,14 @@
               <w:r>
                 <w:drawing>
                   <wp:inline>
-                    <wp:extent cx="5334000" cy="4267200"/>
+                    <wp:extent cx="5334000" cy="4311650"/>
                     <wp:effectExtent b="0" l="0" r="0" t="0"/>
                     <wp:docPr descr="" title="" id="145" name="Picture"/>
                     <a:graphic>
                       <a:graphicData uri="http://schemas.openxmlformats.org/drawingml/2006/picture">
                         <pic:pic>
                           <pic:nvPicPr>
-                            <pic:cNvPr descr="./06-straight_line_graphs_files/figure-docx/unnamed-chunk-8-1.png" id="146" name="Picture"/>
+                            <pic:cNvPr descr="./06-straight_line_graphs_files/figure-docx/unnamed-chunk-9-1.png" id="146" name="Picture"/>
                             <pic:cNvPicPr>
                               <a:picLocks noChangeArrowheads="1" noChangeAspect="1"/>
                             </pic:cNvPicPr>
@@ -15840,7 +15840,7 @@
                           <pic:spPr bwMode="auto">
                             <a:xfrm>
                               <a:off x="0" y="0"/>
-                              <a:ext cx="5334000" cy="4267200"/>
+                              <a:ext cx="5334000" cy="4311650"/>
                             </a:xfrm>
                             <a:prstGeom prst="rect">
                               <a:avLst/>

</xml_diff>

<commit_message>
diff vid, download and search added
</commit_message>
<xml_diff>
--- a/docs/zero-to-hero.docx
+++ b/docs/zero-to-hero.docx
@@ -13358,7 +13358,7 @@
               <w:r>
                 <w:drawing>
                   <wp:inline>
-                    <wp:extent cx="5334000" cy="4267200"/>
+                    <wp:extent cx="5334000" cy="4311650"/>
                     <wp:effectExtent b="0" l="0" r="0" t="0"/>
                     <wp:docPr descr="" title="" id="121" name="Picture"/>
                     <a:graphic>
@@ -13379,7 +13379,7 @@
                           <pic:spPr bwMode="auto">
                             <a:xfrm>
                               <a:off x="0" y="0"/>
-                              <a:ext cx="5334000" cy="4267200"/>
+                              <a:ext cx="5334000" cy="4311650"/>
                             </a:xfrm>
                             <a:prstGeom prst="rect">
                               <a:avLst/>
@@ -15819,7 +15819,7 @@
               <w:r>
                 <w:drawing>
                   <wp:inline>
-                    <wp:extent cx="5334000" cy="4267200"/>
+                    <wp:extent cx="5334000" cy="4311650"/>
                     <wp:effectExtent b="0" l="0" r="0" t="0"/>
                     <wp:docPr descr="" title="" id="145" name="Picture"/>
                     <a:graphic>
@@ -15840,7 +15840,7 @@
                           <pic:spPr bwMode="auto">
                             <a:xfrm>
                               <a:off x="0" y="0"/>
-                              <a:ext cx="5334000" cy="4267200"/>
+                              <a:ext cx="5334000" cy="4311650"/>
                             </a:xfrm>
                             <a:prstGeom prst="rect">
                               <a:avLst/>
@@ -17610,7 +17610,7 @@
                       <a:graphicData uri="http://schemas.openxmlformats.org/drawingml/2006/picture">
                         <pic:pic>
                           <pic:nvPicPr>
-                            <pic:cNvPr descr="./07-quadratics_files/figure-docx/unnamed-chunk-2-1.png" id="158" name="Picture"/>
+                            <pic:cNvPr descr="./07-quadratics_files/figure-docx/unnamed-chunk-4-1.png" id="158" name="Picture"/>
                             <pic:cNvPicPr>
                               <a:picLocks noChangeArrowheads="1" noChangeAspect="1"/>
                             </pic:cNvPicPr>
@@ -18420,7 +18420,7 @@
                       <a:graphicData uri="http://schemas.openxmlformats.org/drawingml/2006/picture">
                         <pic:pic>
                           <pic:nvPicPr>
-                            <pic:cNvPr descr="./07-quadratics_files/figure-docx/unnamed-chunk-3-1.png" id="166" name="Picture"/>
+                            <pic:cNvPr descr="./07-quadratics_files/figure-docx/unnamed-chunk-5-1.png" id="166" name="Picture"/>
                             <pic:cNvPicPr>
                               <a:picLocks noChangeArrowheads="1" noChangeAspect="1"/>
                             </pic:cNvPicPr>
@@ -19856,7 +19856,7 @@
                       <a:graphicData uri="http://schemas.openxmlformats.org/drawingml/2006/picture">
                         <pic:pic>
                           <pic:nvPicPr>
-                            <pic:cNvPr descr="./07-quadratics_files/figure-docx/unnamed-chunk-4-1.png" id="173" name="Picture"/>
+                            <pic:cNvPr descr="./07-quadratics_files/figure-docx/unnamed-chunk-6-1.png" id="173" name="Picture"/>
                             <pic:cNvPicPr>
                               <a:picLocks noChangeArrowheads="1" noChangeAspect="1"/>
                             </pic:cNvPicPr>
@@ -21872,7 +21872,7 @@
                       <a:graphicData uri="http://schemas.openxmlformats.org/drawingml/2006/picture">
                         <pic:pic>
                           <pic:nvPicPr>
-                            <pic:cNvPr descr="./07-quadratics_files/figure-docx/unnamed-chunk-5-1.png" id="184" name="Picture"/>
+                            <pic:cNvPr descr="./07-quadratics_files/figure-docx/unnamed-chunk-7-1.png" id="184" name="Picture"/>
                             <pic:cNvPicPr>
                               <a:picLocks noChangeArrowheads="1" noChangeAspect="1"/>
                             </pic:cNvPicPr>
@@ -36141,7 +36141,7 @@
                       <a:graphicData uri="http://schemas.openxmlformats.org/drawingml/2006/picture">
                         <pic:pic>
                           <pic:nvPicPr>
-                            <pic:cNvPr descr="./12-further-differentiation_files/figure-docx/unnamed-chunk-2-1.png" id="275" name="Picture"/>
+                            <pic:cNvPr descr="./12-further-differentiation_files/figure-docx/unnamed-chunk-3-1.png" id="275" name="Picture"/>
                             <pic:cNvPicPr>
                               <a:picLocks noChangeArrowheads="1" noChangeAspect="1"/>
                             </pic:cNvPicPr>
@@ -37593,7 +37593,7 @@
                       <a:graphicData uri="http://schemas.openxmlformats.org/drawingml/2006/picture">
                         <pic:pic>
                           <pic:nvPicPr>
-                            <pic:cNvPr descr="./12-further-differentiation_files/figure-docx/unnamed-chunk-3-1.png" id="280" name="Picture"/>
+                            <pic:cNvPr descr="./12-further-differentiation_files/figure-docx/unnamed-chunk-5-1.png" id="280" name="Picture"/>
                             <pic:cNvPicPr>
                               <a:picLocks noChangeArrowheads="1" noChangeAspect="1"/>
                             </pic:cNvPicPr>
@@ -39959,7 +39959,7 @@
                       <a:graphicData uri="http://schemas.openxmlformats.org/drawingml/2006/picture">
                         <pic:pic>
                           <pic:nvPicPr>
-                            <pic:cNvPr descr="./12-further-differentiation_files/figure-docx/unnamed-chunk-4-1.png" id="285" name="Picture"/>
+                            <pic:cNvPr descr="./12-further-differentiation_files/figure-docx/unnamed-chunk-7-1.png" id="285" name="Picture"/>
                             <pic:cNvPicPr>
                               <a:picLocks noChangeArrowheads="1" noChangeAspect="1"/>
                             </pic:cNvPicPr>

</xml_diff>

<commit_message>
fixed typos removed cover.png
</commit_message>
<xml_diff>
--- a/docs/zero-to-hero.docx
+++ b/docs/zero-to-hero.docx
@@ -13239,7 +13239,7 @@
               <w:jc w:val="center"/>
             </w:pPr>
             <w:r>
-              <w:t xml:space="preserve">no we introduce</w:t>
+              <w:t xml:space="preserve">now we introduce</w:t>
             </w:r>
             <w:r>
               <w:t xml:space="preserve"> </w:t>
@@ -13263,6 +13263,9 @@
                 <m:t>π</m:t>
               </m:r>
             </m:oMath>
+            <w:r>
+              <w:t xml:space="preserve">, numbers with infinite and non-repeating decimal expansions</w:t>
+            </w:r>
           </w:p>
         </w:tc>
       </w:tr>
@@ -13304,8 +13307,30 @@
               <w:pStyle w:val="Compact"/>
               <w:jc w:val="center"/>
             </w:pPr>
+            <m:oMath>
+              <m:rad>
+                <m:radPr>
+                  <m:degHide m:val="1"/>
+                </m:radPr>
+                <m:deg/>
+                <m:e>
+                  <m:r>
+                    <m:rPr>
+                      <m:sty m:val="p"/>
+                    </m:rPr>
+                    <m:t>−</m:t>
+                  </m:r>
+                  <m:r>
+                    <m:t>1</m:t>
+                  </m:r>
+                </m:e>
+              </m:rad>
+            </m:oMath>
             <w:r>
-              <w:t xml:space="preserve">including all the a</w:t>
+              <w:t xml:space="preserve"> </w:t>
+            </w:r>
+            <w:r>
+              <w:t xml:space="preserve">is now allowed, this enables solutions to any polynomial</w:t>
             </w:r>
           </w:p>
         </w:tc>

</xml_diff>